<commit_message>
GCS doc updated and AP DD requires proofing
</commit_message>
<xml_diff>
--- a/docproject/official_ahns/AHNS-2010-GC-DD-001.docx
+++ b/docproject/official_ahns/AHNS-2010-GC-DD-001.docx
@@ -1,6 +1,6 @@
 
 <file path=word/document.xml><?xml version="1.0" encoding="utf-8"?>
-<w:document xmlns:ve="http://schemas.openxmlformats.org/markup-compatibility/2006" xmlns:o="urn:schemas-microsoft-com:office:office" xmlns:r="http://schemas.openxmlformats.org/officeDocument/2006/relationships" xmlns:m="http://schemas.openxmlformats.org/officeDocument/2006/math" xmlns:v="urn:schemas-microsoft-com:vml" xmlns:wp="http://schemas.openxmlformats.org/drawingml/2006/wordprocessingDrawing" xmlns:w10="urn:schemas-microsoft-com:office:word" xmlns:w="http://schemas.openxmlformats.org/wordprocessingml/2006/main" xmlns:wne="http://schemas.microsoft.com/office/word/2006/wordml">
+<w:document xmlns:wpc="http://schemas.microsoft.com/office/word/2010/wordprocessingCanvas" xmlns:mo="http://schemas.microsoft.com/office/mac/office/2008/main" xmlns:mc="http://schemas.openxmlformats.org/markup-compatibility/2006" xmlns:mv="urn:schemas-microsoft-com:mac:vml" xmlns:o="urn:schemas-microsoft-com:office:office" xmlns:r="http://schemas.openxmlformats.org/officeDocument/2006/relationships" xmlns:m="http://schemas.openxmlformats.org/officeDocument/2006/math" xmlns:v="urn:schemas-microsoft-com:vml" xmlns:wp14="http://schemas.microsoft.com/office/word/2010/wordprocessingDrawing" xmlns:wp="http://schemas.openxmlformats.org/drawingml/2006/wordprocessingDrawing" xmlns:w10="urn:schemas-microsoft-com:office:word" xmlns:w="http://schemas.openxmlformats.org/wordprocessingml/2006/main" xmlns:w14="http://schemas.microsoft.com/office/word/2010/wordml" xmlns:wpg="http://schemas.microsoft.com/office/word/2010/wordprocessingGroup" xmlns:wpi="http://schemas.microsoft.com/office/word/2010/wordprocessingInk" xmlns:wne="http://schemas.microsoft.com/office/word/2006/wordml" xmlns:wps="http://schemas.microsoft.com/office/word/2010/wordprocessingShape" mc:Ignorable="w14 wp14">
   <w:body>
     <w:p>
       <w:pPr>
@@ -42,11 +42,21 @@
       <w:r>
         <w:t xml:space="preserve">Title: </w:t>
       </w:r>
-      <w:fldSimple w:instr=" DOCPROPERTY &quot;Category&quot;  \* MERGEFORMAT ">
-        <w:r>
-          <w:t>QUAV Project</w:t>
-        </w:r>
-      </w:fldSimple>
+      <w:r>
+        <w:fldChar w:fldCharType="begin"/>
+      </w:r>
+      <w:r>
+        <w:instrText xml:space="preserve"> DOCPROPERTY "Category"  \* MERGEFORMAT </w:instrText>
+      </w:r>
+      <w:r>
+        <w:fldChar w:fldCharType="separate"/>
+      </w:r>
+      <w:r>
+        <w:t>QUAV Project</w:t>
+      </w:r>
+      <w:r>
+        <w:fldChar w:fldCharType="end"/>
+      </w:r>
       <w:r>
         <w:t xml:space="preserve">, </w:t>
       </w:r>
@@ -62,7 +72,7 @@
         <w:fldChar w:fldCharType="separate"/>
       </w:r>
       <w:r>
-        <w:t>Autonomous Helicopter Navigation System, System Level, Ground Control Station Design Document</w:t>
+        <w:t>Autonomous Helicopter Navigation System, Ground Control Station Design Document</w:t>
       </w:r>
       <w:r>
         <w:fldChar w:fldCharType="end"/>
@@ -99,18 +109,35 @@
         </w:rPr>
         <w:t xml:space="preserve">“A </w:t>
       </w:r>
-      <w:fldSimple w:instr=" SUBJECT  \* MERGEFORMAT ">
-        <w:r>
-          <w:rPr>
-            <w:bCs/>
-            <w:i/>
-            <w:iCs/>
-            <w:spacing w:val="100"/>
-            <w:sz w:val="28"/>
-          </w:rPr>
-          <w:t>QUT Avionics</w:t>
-        </w:r>
-      </w:fldSimple>
+      <w:r>
+        <w:fldChar w:fldCharType="begin"/>
+      </w:r>
+      <w:r>
+        <w:instrText xml:space="preserve"> SUBJECT  \* MERGEFORMAT </w:instrText>
+      </w:r>
+      <w:r>
+        <w:fldChar w:fldCharType="separate"/>
+      </w:r>
+      <w:r>
+        <w:rPr>
+          <w:bCs/>
+          <w:i/>
+          <w:iCs/>
+          <w:spacing w:val="100"/>
+          <w:sz w:val="28"/>
+        </w:rPr>
+        <w:t>QUT Avionics</w:t>
+      </w:r>
+      <w:r>
+        <w:rPr>
+          <w:bCs/>
+          <w:i/>
+          <w:iCs/>
+          <w:spacing w:val="100"/>
+          <w:sz w:val="28"/>
+        </w:rPr>
+        <w:fldChar w:fldCharType="end"/>
+      </w:r>
       <w:r>
         <w:rPr>
           <w:bCs/>
@@ -229,17 +256,33 @@
         </w:rPr>
         <w:tab/>
       </w:r>
-      <w:fldSimple w:instr=" AUTHOR  \* MERGEFORMAT ">
-        <w:r>
-          <w:rPr>
-            <w:rFonts w:ascii="Times" w:hAnsi="Times"/>
-            <w:noProof/>
-            <w:color w:val="auto"/>
-            <w:sz w:val="20"/>
-          </w:rPr>
-          <w:t>Tim Molloy</w:t>
-        </w:r>
-      </w:fldSimple>
+      <w:r>
+        <w:fldChar w:fldCharType="begin"/>
+      </w:r>
+      <w:r>
+        <w:instrText xml:space="preserve"> AUTHOR  \* MERGEFORMAT </w:instrText>
+      </w:r>
+      <w:r>
+        <w:fldChar w:fldCharType="separate"/>
+      </w:r>
+      <w:r>
+        <w:rPr>
+          <w:rFonts w:ascii="Times" w:hAnsi="Times"/>
+          <w:noProof/>
+          <w:color w:val="auto"/>
+          <w:sz w:val="20"/>
+        </w:rPr>
+        <w:t>Tim Molloy</w:t>
+      </w:r>
+      <w:r>
+        <w:rPr>
+          <w:rFonts w:ascii="Times" w:hAnsi="Times"/>
+          <w:noProof/>
+          <w:color w:val="auto"/>
+          <w:sz w:val="20"/>
+        </w:rPr>
+        <w:fldChar w:fldCharType="end"/>
+      </w:r>
       <w:r>
         <w:rPr>
           <w:rFonts w:ascii="Times" w:hAnsi="Times"/>
@@ -248,16 +291,31 @@
         </w:rPr>
         <w:t xml:space="preserve">, </w:t>
       </w:r>
-      <w:fldSimple w:instr=" DOCPROPERTY &quot;Group&quot;  \* MERGEFORMAT ">
-        <w:r>
-          <w:rPr>
-            <w:rFonts w:ascii="Times" w:hAnsi="Times"/>
-            <w:color w:val="auto"/>
-            <w:sz w:val="20"/>
-          </w:rPr>
-          <w:t>AHNS 2010</w:t>
-        </w:r>
-      </w:fldSimple>
+      <w:r>
+        <w:fldChar w:fldCharType="begin"/>
+      </w:r>
+      <w:r>
+        <w:instrText xml:space="preserve"> DOCPROPERTY "Group"  \* MERGEFORMAT </w:instrText>
+      </w:r>
+      <w:r>
+        <w:fldChar w:fldCharType="separate"/>
+      </w:r>
+      <w:r>
+        <w:rPr>
+          <w:rFonts w:ascii="Times" w:hAnsi="Times"/>
+          <w:color w:val="auto"/>
+          <w:sz w:val="20"/>
+        </w:rPr>
+        <w:t>AHNS 2010</w:t>
+      </w:r>
+      <w:r>
+        <w:rPr>
+          <w:rFonts w:ascii="Times" w:hAnsi="Times"/>
+          <w:color w:val="auto"/>
+          <w:sz w:val="20"/>
+        </w:rPr>
+        <w:fldChar w:fldCharType="end"/>
+      </w:r>
       <w:r>
         <w:rPr>
           <w:rFonts w:ascii="Times" w:hAnsi="Times"/>
@@ -321,34 +379,64 @@
         </w:rPr>
         <w:tab/>
       </w:r>
-      <w:fldSimple w:instr=" DOCPROPERTY &quot;Checked by&quot;  \* MERGEFORMAT ">
-        <w:r>
-          <w:rPr>
-            <w:rFonts w:ascii="Times" w:hAnsi="Times"/>
-            <w:color w:val="auto"/>
-            <w:sz w:val="20"/>
-          </w:rPr>
-          <w:t>Liam O'Sullivan</w:t>
-        </w:r>
-      </w:fldSimple>
+      <w:r>
+        <w:fldChar w:fldCharType="begin"/>
+      </w:r>
+      <w:r>
+        <w:instrText xml:space="preserve"> DOCPROPERTY "Checked by"  \* MERGEFORMAT </w:instrText>
+      </w:r>
+      <w:r>
+        <w:fldChar w:fldCharType="separate"/>
+      </w:r>
       <w:r>
         <w:rPr>
           <w:rFonts w:ascii="Times" w:hAnsi="Times"/>
           <w:color w:val="auto"/>
           <w:sz w:val="20"/>
         </w:rPr>
+        <w:t>Liam O'Sullivan</w:t>
+      </w:r>
+      <w:r>
+        <w:rPr>
+          <w:rFonts w:ascii="Times" w:hAnsi="Times"/>
+          <w:color w:val="auto"/>
+          <w:sz w:val="20"/>
+        </w:rPr>
+        <w:fldChar w:fldCharType="end"/>
+      </w:r>
+      <w:r>
+        <w:rPr>
+          <w:rFonts w:ascii="Times" w:hAnsi="Times"/>
+          <w:color w:val="auto"/>
+          <w:sz w:val="20"/>
+        </w:rPr>
         <w:t xml:space="preserve">, </w:t>
       </w:r>
-      <w:fldSimple w:instr=" DOCPROPERTY &quot;Group&quot;  \* MERGEFORMAT ">
-        <w:r>
-          <w:rPr>
-            <w:rFonts w:ascii="Times" w:hAnsi="Times"/>
-            <w:color w:val="auto"/>
-            <w:sz w:val="20"/>
-          </w:rPr>
-          <w:t>AHNS 2010</w:t>
-        </w:r>
-      </w:fldSimple>
+      <w:r>
+        <w:fldChar w:fldCharType="begin"/>
+      </w:r>
+      <w:r>
+        <w:instrText xml:space="preserve"> DOCPROPERTY "Group"  \* MERGEFORMAT </w:instrText>
+      </w:r>
+      <w:r>
+        <w:fldChar w:fldCharType="separate"/>
+      </w:r>
+      <w:r>
+        <w:rPr>
+          <w:rFonts w:ascii="Times" w:hAnsi="Times"/>
+          <w:color w:val="auto"/>
+          <w:sz w:val="20"/>
+        </w:rPr>
+        <w:t>AHNS 2010</w:t>
+      </w:r>
+      <w:r>
+        <w:rPr>
+          <w:rFonts w:ascii="Times" w:hAnsi="Times"/>
+          <w:color w:val="auto"/>
+          <w:sz w:val="20"/>
+        </w:rPr>
+        <w:fldChar w:fldCharType="end"/>
+      </w:r>
     </w:p>
     <w:p>
       <w:pPr>
@@ -405,15 +493,29 @@
         </w:rPr>
         <w:tab/>
       </w:r>
-      <w:fldSimple w:instr=" DOCPROPERTY &quot;Student_Manager&quot;  \* MERGEFORMAT ">
-        <w:r>
-          <w:rPr>
-            <w:color w:val="auto"/>
-            <w:sz w:val="20"/>
-          </w:rPr>
-          <w:t>Michael Hamilton</w:t>
-        </w:r>
-      </w:fldSimple>
+      <w:r>
+        <w:fldChar w:fldCharType="begin"/>
+      </w:r>
+      <w:r>
+        <w:instrText xml:space="preserve"> DOCPROPERTY "Student_Manager"  \* MERGEFORMAT </w:instrText>
+      </w:r>
+      <w:r>
+        <w:fldChar w:fldCharType="separate"/>
+      </w:r>
+      <w:r>
+        <w:rPr>
+          <w:color w:val="auto"/>
+          <w:sz w:val="20"/>
+        </w:rPr>
+        <w:t>Michael Hamilton</w:t>
+      </w:r>
+      <w:r>
+        <w:rPr>
+          <w:color w:val="auto"/>
+          <w:sz w:val="20"/>
+        </w:rPr>
+        <w:fldChar w:fldCharType="end"/>
+      </w:r>
       <w:r>
         <w:rPr>
           <w:rFonts w:ascii="Times" w:hAnsi="Times"/>
@@ -710,7 +812,7 @@
       <w:r>
         <w:tab/>
       </w:r>
-      <w:hyperlink r:id="rId8" w:history="1">
+      <w:hyperlink r:id="rId9" w:history="1">
         <w:r>
           <w:rPr>
             <w:rStyle w:val="Hyperlink"/>
@@ -825,7 +927,7 @@
           <w:insideV w:val="single" w:sz="6" w:space="0" w:color="auto"/>
         </w:tblBorders>
         <w:tblLayout w:type="fixed"/>
-        <w:tblLook w:val="0000"/>
+        <w:tblLook w:val="0000" w:firstRow="0" w:lastRow="0" w:firstColumn="0" w:lastColumn="0" w:noHBand="0" w:noVBand="0"/>
       </w:tblPr>
       <w:tblGrid>
         <w:gridCol w:w="1808"/>
@@ -916,11 +1018,21 @@
               <w:spacing w:after="120"/>
               <w:jc w:val="center"/>
             </w:pPr>
-            <w:fldSimple w:instr=" DOCPROPERTY &quot;Issue&quot;  \* MERGEFORMAT ">
-              <w:r>
-                <w:t>1.0</w:t>
-              </w:r>
-            </w:fldSimple>
+            <w:r>
+              <w:fldChar w:fldCharType="begin"/>
+            </w:r>
+            <w:r>
+              <w:instrText xml:space="preserve"> DOCPROPERTY "Issue"  \* MERGEFORMAT </w:instrText>
+            </w:r>
+            <w:r>
+              <w:fldChar w:fldCharType="separate"/>
+            </w:r>
+            <w:r>
+              <w:t>1.0</w:t>
+            </w:r>
+            <w:r>
+              <w:fldChar w:fldCharType="end"/>
+            </w:r>
           </w:p>
         </w:tc>
         <w:tc>
@@ -946,14 +1058,27 @@
               <w:spacing w:after="120"/>
               <w:jc w:val="center"/>
             </w:pPr>
-            <w:fldSimple w:instr=" DOCPROPERTY &quot;Date completed&quot;  \* MERGEFORMAT ">
-              <w:r>
-                <w:rPr>
-                  <w:rFonts w:ascii="Times" w:hAnsi="Times"/>
-                </w:rPr>
-                <w:t>16 Oct 2010</w:t>
-              </w:r>
-            </w:fldSimple>
+            <w:r>
+              <w:fldChar w:fldCharType="begin"/>
+            </w:r>
+            <w:r>
+              <w:instrText xml:space="preserve"> DOCPROPERTY "Date completed"  \* MERGEFORMAT </w:instrText>
+            </w:r>
+            <w:r>
+              <w:fldChar w:fldCharType="separate"/>
+            </w:r>
+            <w:r>
+              <w:rPr>
+                <w:rFonts w:ascii="Times" w:hAnsi="Times"/>
+              </w:rPr>
+              <w:t>16 Oct 2010</w:t>
+            </w:r>
+            <w:r>
+              <w:rPr>
+                <w:rFonts w:ascii="Times" w:hAnsi="Times"/>
+              </w:rPr>
+              <w:fldChar w:fldCharType="end"/>
+            </w:r>
           </w:p>
         </w:tc>
         <w:tc>
@@ -965,14 +1090,27 @@
               <w:spacing w:after="120"/>
               <w:jc w:val="center"/>
             </w:pPr>
-            <w:fldSimple w:instr=" DOCPROPERTY &quot;Student_Manager&quot;  \* MERGEFORMAT ">
-              <w:r>
-                <w:rPr>
-                  <w:color w:val="auto"/>
-                </w:rPr>
-                <w:t>Michael Hamilton</w:t>
-              </w:r>
-            </w:fldSimple>
+            <w:r>
+              <w:fldChar w:fldCharType="begin"/>
+            </w:r>
+            <w:r>
+              <w:instrText xml:space="preserve"> DOCPROPERTY "Student_Manager"  \* MERGEFORMAT </w:instrText>
+            </w:r>
+            <w:r>
+              <w:fldChar w:fldCharType="separate"/>
+            </w:r>
+            <w:r>
+              <w:rPr>
+                <w:color w:val="auto"/>
+              </w:rPr>
+              <w:t>Michael Hamilton</w:t>
+            </w:r>
+            <w:r>
+              <w:rPr>
+                <w:color w:val="auto"/>
+              </w:rPr>
+              <w:fldChar w:fldCharType="end"/>
+            </w:r>
           </w:p>
         </w:tc>
       </w:tr>
@@ -1056,7 +1194,7 @@
           <w:insideV w:val="single" w:sz="6" w:space="0" w:color="auto"/>
         </w:tblBorders>
         <w:tblLayout w:type="fixed"/>
-        <w:tblLook w:val="0000"/>
+        <w:tblLook w:val="0000" w:firstRow="0" w:lastRow="0" w:firstColumn="0" w:lastColumn="0" w:noHBand="0" w:noVBand="0"/>
       </w:tblPr>
       <w:tblGrid>
         <w:gridCol w:w="2070"/>
@@ -1196,11 +1334,21 @@
                 <w:rFonts w:ascii="Times" w:hAnsi="Times"/>
               </w:rPr>
             </w:pPr>
-            <w:fldSimple w:instr=" DOCPROPERTY &quot;Date completed&quot;  \* MERGEFORMAT ">
-              <w:r>
-                <w:t>16 Oct 2010</w:t>
-              </w:r>
-            </w:fldSimple>
+            <w:r>
+              <w:fldChar w:fldCharType="begin"/>
+            </w:r>
+            <w:r>
+              <w:instrText xml:space="preserve"> DOCPROPERTY "Date completed"  \* MERGEFORMAT </w:instrText>
+            </w:r>
+            <w:r>
+              <w:fldChar w:fldCharType="separate"/>
+            </w:r>
+            <w:r>
+              <w:t>16 Oct 2010</w:t>
+            </w:r>
+            <w:r>
+              <w:fldChar w:fldCharType="end"/>
+            </w:r>
           </w:p>
         </w:tc>
         <w:tc>
@@ -1215,14 +1363,27 @@
                 <w:rFonts w:ascii="Times" w:hAnsi="Times"/>
               </w:rPr>
             </w:pPr>
-            <w:fldSimple w:instr=" DOCPROPERTY &quot;Student_Manager&quot;  \* MERGEFORMAT ">
-              <w:r>
-                <w:rPr>
-                  <w:color w:val="auto"/>
-                </w:rPr>
-                <w:t>Michael Hamilton</w:t>
-              </w:r>
-            </w:fldSimple>
+            <w:r>
+              <w:fldChar w:fldCharType="begin"/>
+            </w:r>
+            <w:r>
+              <w:instrText xml:space="preserve"> DOCPROPERTY "Student_Manager"  \* MERGEFORMAT </w:instrText>
+            </w:r>
+            <w:r>
+              <w:fldChar w:fldCharType="separate"/>
+            </w:r>
+            <w:r>
+              <w:rPr>
+                <w:color w:val="auto"/>
+              </w:rPr>
+              <w:t>Michael Hamilton</w:t>
+            </w:r>
+            <w:r>
+              <w:rPr>
+                <w:color w:val="auto"/>
+              </w:rPr>
+              <w:fldChar w:fldCharType="end"/>
+            </w:r>
           </w:p>
         </w:tc>
       </w:tr>
@@ -4369,6 +4530,7 @@
         <w:rPr>
           <w:b/>
         </w:rPr>
+        <w:lastRenderedPageBreak/>
         <w:t>List of Figures</w:t>
       </w:r>
     </w:p>
@@ -6120,7 +6282,7 @@
     <w:tbl>
       <w:tblPr>
         <w:tblW w:w="0" w:type="auto"/>
-        <w:tblLook w:val="0000"/>
+        <w:tblLook w:val="0000" w:firstRow="0" w:lastRow="0" w:firstColumn="0" w:lastColumn="0" w:noHBand="0" w:noVBand="0"/>
       </w:tblPr>
       <w:tblGrid>
         <w:gridCol w:w="2029"/>
@@ -6207,6 +6369,36 @@
             <w:r>
               <w:t>High Level Objective</w:t>
             </w:r>
+          </w:p>
+        </w:tc>
+      </w:tr>
+      <w:tr>
+        <w:tc>
+          <w:tcPr>
+            <w:tcW w:w="2029" w:type="dxa"/>
+          </w:tcPr>
+          <w:p>
+            <w:pPr>
+              <w:pStyle w:val="BodyText"/>
+            </w:pPr>
+            <w:r>
+              <w:t>SR</w:t>
+            </w:r>
+          </w:p>
+        </w:tc>
+        <w:tc>
+          <w:tcPr>
+            <w:tcW w:w="7661" w:type="dxa"/>
+          </w:tcPr>
+          <w:p>
+            <w:pPr>
+              <w:pStyle w:val="BodyText"/>
+            </w:pPr>
+            <w:r>
+              <w:t>System Requirement</w:t>
+            </w:r>
+            <w:bookmarkStart w:id="3" w:name="_GoBack"/>
+            <w:bookmarkEnd w:id="3"/>
           </w:p>
         </w:tc>
       </w:tr>
@@ -6537,12 +6729,12 @@
       <w:pPr>
         <w:pStyle w:val="Heading1"/>
       </w:pPr>
-      <w:bookmarkStart w:id="3" w:name="_Toc275080427"/>
+      <w:bookmarkStart w:id="4" w:name="_Toc275080427"/>
       <w:r>
         <w:lastRenderedPageBreak/>
         <w:t>Introduction</w:t>
       </w:r>
-      <w:bookmarkEnd w:id="3"/>
+      <w:bookmarkEnd w:id="4"/>
     </w:p>
     <w:p>
       <w:pPr>
@@ -6649,14 +6841,14 @@
           <w:snapToGrid/>
         </w:rPr>
       </w:pPr>
-      <w:bookmarkStart w:id="4" w:name="_Toc275080428"/>
+      <w:bookmarkStart w:id="5" w:name="_Toc275080428"/>
       <w:r>
         <w:rPr>
           <w:snapToGrid/>
         </w:rPr>
         <w:t>Scope</w:t>
       </w:r>
-      <w:bookmarkEnd w:id="4"/>
+      <w:bookmarkEnd w:id="5"/>
     </w:p>
     <w:p>
       <w:pPr>
@@ -6697,14 +6889,14 @@
           <w:snapToGrid/>
         </w:rPr>
       </w:pPr>
-      <w:bookmarkStart w:id="5" w:name="_Toc275080429"/>
+      <w:bookmarkStart w:id="6" w:name="_Toc275080429"/>
       <w:r>
         <w:rPr>
           <w:snapToGrid/>
         </w:rPr>
         <w:t>Background</w:t>
       </w:r>
-      <w:bookmarkEnd w:id="5"/>
+      <w:bookmarkEnd w:id="6"/>
     </w:p>
     <w:p>
       <w:pPr>
@@ -6796,29 +6988,29 @@
       <w:pPr>
         <w:pStyle w:val="Heading1"/>
       </w:pPr>
-      <w:bookmarkStart w:id="6" w:name="_Toc275080430"/>
+      <w:bookmarkStart w:id="7" w:name="_Toc275080430"/>
       <w:r>
         <w:lastRenderedPageBreak/>
         <w:t>Reference Documents</w:t>
       </w:r>
-      <w:bookmarkEnd w:id="6"/>
+      <w:bookmarkEnd w:id="7"/>
     </w:p>
     <w:p>
       <w:pPr>
         <w:pStyle w:val="Heading2"/>
       </w:pPr>
-      <w:bookmarkStart w:id="7" w:name="_Toc462198852"/>
-      <w:bookmarkStart w:id="8" w:name="_Toc275080431"/>
+      <w:bookmarkStart w:id="8" w:name="_Toc462198852"/>
+      <w:bookmarkStart w:id="9" w:name="_Toc275080431"/>
       <w:r>
         <w:t>QUT Avionics Documents</w:t>
       </w:r>
-      <w:bookmarkEnd w:id="7"/>
       <w:bookmarkEnd w:id="8"/>
+      <w:bookmarkEnd w:id="9"/>
     </w:p>
     <w:tbl>
       <w:tblPr>
         <w:tblW w:w="0" w:type="auto"/>
-        <w:tblLook w:val="0000"/>
+        <w:tblLook w:val="0000" w:firstRow="0" w:lastRow="0" w:firstColumn="0" w:lastColumn="0" w:noHBand="0" w:noVBand="0"/>
       </w:tblPr>
       <w:tblGrid>
         <w:gridCol w:w="1108"/>
@@ -6959,7 +7151,7 @@
             <w:r>
               <w:t xml:space="preserve">Available: </w:t>
             </w:r>
-            <w:hyperlink r:id="rId9" w:history="1">
+            <w:hyperlink r:id="rId10" w:history="1">
               <w:r>
                 <w:rPr>
                   <w:rStyle w:val="Hyperlink"/>
@@ -6978,17 +7170,17 @@
       <w:pPr>
         <w:pStyle w:val="Heading2"/>
       </w:pPr>
-      <w:bookmarkStart w:id="9" w:name="_Toc275080432"/>
+      <w:bookmarkStart w:id="10" w:name="_Toc275080432"/>
       <w:r>
         <w:t>Non-QUT Documents</w:t>
       </w:r>
-      <w:bookmarkEnd w:id="9"/>
+      <w:bookmarkEnd w:id="10"/>
     </w:p>
     <w:tbl>
       <w:tblPr>
         <w:tblW w:w="0" w:type="auto"/>
         <w:tblLayout w:type="fixed"/>
-        <w:tblLook w:val="0000"/>
+        <w:tblLook w:val="0000" w:firstRow="0" w:lastRow="0" w:firstColumn="0" w:lastColumn="0" w:noHBand="0" w:noVBand="0"/>
       </w:tblPr>
       <w:tblGrid>
         <w:gridCol w:w="1242"/>
@@ -7063,11 +7255,11 @@
             <w:r>
               <w:t xml:space="preserve">Available: </w:t>
             </w:r>
-            <w:hyperlink r:id="rId10" w:history="1">
+            <w:hyperlink r:id="rId11" w:history="1">
               <w:r>
                 <w:t xml:space="preserve"> </w:t>
               </w:r>
-              <w:hyperlink r:id="rId11" w:history="1">
+              <w:hyperlink r:id="rId12" w:history="1">
                 <w:r>
                   <w:rPr>
                     <w:rStyle w:val="Hyperlink"/>
@@ -7145,7 +7337,7 @@
       <w:pPr>
         <w:pStyle w:val="Heading1"/>
       </w:pPr>
-      <w:bookmarkStart w:id="10" w:name="_Toc275080433"/>
+      <w:bookmarkStart w:id="11" w:name="_Toc275080433"/>
       <w:r>
         <w:lastRenderedPageBreak/>
         <w:t xml:space="preserve">High Level Objectives, </w:t>
@@ -7156,7 +7348,7 @@
       <w:r>
         <w:t xml:space="preserve"> and Acceptance Testing</w:t>
       </w:r>
-      <w:bookmarkEnd w:id="10"/>
+      <w:bookmarkEnd w:id="11"/>
     </w:p>
     <w:p>
       <w:pPr>
@@ -7179,7 +7371,7 @@
       <w:pPr>
         <w:spacing w:line="360" w:lineRule="auto"/>
       </w:pPr>
-      <w:bookmarkStart w:id="11" w:name="_Toc256163717"/>
+      <w:bookmarkStart w:id="12" w:name="_Toc256163717"/>
       <w:r>
         <w:t xml:space="preserve"> [</w:t>
       </w:r>
@@ -7192,7 +7384,7 @@
       <w:r>
         <w:t xml:space="preserve"> Ground Control Station</w:t>
       </w:r>
-      <w:bookmarkEnd w:id="11"/>
+      <w:bookmarkEnd w:id="12"/>
       <w:r>
         <w:t xml:space="preserve"> from [RD/1] established that a</w:t>
       </w:r>
@@ -7246,31 +7438,44 @@
         <w:pStyle w:val="Caption"/>
         <w:keepNext/>
       </w:pPr>
-      <w:bookmarkStart w:id="12" w:name="_Ref274737370"/>
-      <w:bookmarkStart w:id="13" w:name="_Toc275080475"/>
+      <w:bookmarkStart w:id="13" w:name="_Ref274737370"/>
+      <w:bookmarkStart w:id="14" w:name="_Toc275080475"/>
       <w:r>
         <w:t xml:space="preserve">Table </w:t>
       </w:r>
-      <w:fldSimple w:instr=" SEQ Table \* ARABIC ">
-        <w:r>
-          <w:rPr>
-            <w:noProof/>
-          </w:rPr>
-          <w:t>1</w:t>
-        </w:r>
-      </w:fldSimple>
-      <w:bookmarkEnd w:id="12"/>
+      <w:r>
+        <w:fldChar w:fldCharType="begin"/>
+      </w:r>
+      <w:r>
+        <w:instrText xml:space="preserve"> SEQ Table \* ARABIC </w:instrText>
+      </w:r>
+      <w:r>
+        <w:fldChar w:fldCharType="separate"/>
+      </w:r>
+      <w:r>
+        <w:rPr>
+          <w:noProof/>
+        </w:rPr>
+        <w:t>1</w:t>
+      </w:r>
+      <w:r>
+        <w:rPr>
+          <w:noProof/>
+        </w:rPr>
+        <w:fldChar w:fldCharType="end"/>
+      </w:r>
+      <w:bookmarkEnd w:id="13"/>
       <w:r>
         <w:t xml:space="preserve"> - GCS System Requirements</w:t>
       </w:r>
-      <w:bookmarkEnd w:id="13"/>
+      <w:bookmarkEnd w:id="14"/>
     </w:p>
     <w:tbl>
       <w:tblPr>
         <w:tblStyle w:val="TableGrid"/>
         <w:tblW w:w="0" w:type="auto"/>
         <w:tblInd w:w="678" w:type="dxa"/>
-        <w:tblLook w:val="04A0"/>
+        <w:tblLook w:val="04A0" w:firstRow="1" w:lastRow="0" w:firstColumn="1" w:lastColumn="0" w:noHBand="0" w:noVBand="1"/>
       </w:tblPr>
       <w:tblGrid>
         <w:gridCol w:w="1563"/>
@@ -7546,7 +7751,6 @@
               <w:jc w:val="center"/>
             </w:pPr>
             <w:r>
-              <w:lastRenderedPageBreak/>
               <w:t>SR-D-10</w:t>
             </w:r>
           </w:p>
@@ -7671,31 +7875,44 @@
         <w:pStyle w:val="Caption"/>
         <w:keepNext/>
       </w:pPr>
-      <w:bookmarkStart w:id="14" w:name="_Ref274737632"/>
-      <w:bookmarkStart w:id="15" w:name="_Toc275080476"/>
+      <w:bookmarkStart w:id="15" w:name="_Ref274737632"/>
+      <w:bookmarkStart w:id="16" w:name="_Toc275080476"/>
       <w:r>
         <w:t xml:space="preserve">Table </w:t>
       </w:r>
-      <w:fldSimple w:instr=" SEQ Table \* ARABIC ">
-        <w:r>
-          <w:rPr>
-            <w:noProof/>
-          </w:rPr>
-          <w:t>2</w:t>
-        </w:r>
-      </w:fldSimple>
-      <w:bookmarkEnd w:id="14"/>
+      <w:r>
+        <w:fldChar w:fldCharType="begin"/>
+      </w:r>
+      <w:r>
+        <w:instrText xml:space="preserve"> SEQ Table \* ARABIC </w:instrText>
+      </w:r>
+      <w:r>
+        <w:fldChar w:fldCharType="separate"/>
+      </w:r>
+      <w:r>
+        <w:rPr>
+          <w:noProof/>
+        </w:rPr>
+        <w:t>2</w:t>
+      </w:r>
+      <w:r>
+        <w:rPr>
+          <w:noProof/>
+        </w:rPr>
+        <w:fldChar w:fldCharType="end"/>
+      </w:r>
+      <w:bookmarkEnd w:id="15"/>
       <w:r>
         <w:t xml:space="preserve"> - GCS System Requirement Acceptance Tests</w:t>
       </w:r>
-      <w:bookmarkEnd w:id="15"/>
+      <w:bookmarkEnd w:id="16"/>
     </w:p>
     <w:tbl>
       <w:tblPr>
         <w:tblStyle w:val="TableGrid"/>
         <w:tblW w:w="7911" w:type="dxa"/>
         <w:tblInd w:w="675" w:type="dxa"/>
-        <w:tblLook w:val="04A0"/>
+        <w:tblLook w:val="04A0" w:firstRow="1" w:lastRow="0" w:firstColumn="1" w:lastColumn="0" w:noHBand="0" w:noVBand="1"/>
       </w:tblPr>
       <w:tblGrid>
         <w:gridCol w:w="1563"/>
@@ -7838,7 +8055,7 @@
         <w:tblStyle w:val="TableGrid"/>
         <w:tblW w:w="7911" w:type="dxa"/>
         <w:tblInd w:w="675" w:type="dxa"/>
-        <w:tblLook w:val="04A0"/>
+        <w:tblLook w:val="04A0" w:firstRow="1" w:lastRow="0" w:firstColumn="1" w:lastColumn="0" w:noHBand="0" w:noVBand="1"/>
       </w:tblPr>
       <w:tblGrid>
         <w:gridCol w:w="1563"/>
@@ -7855,7 +8072,6 @@
               <w:jc w:val="center"/>
             </w:pPr>
             <w:r>
-              <w:lastRenderedPageBreak/>
               <w:t>AT-17</w:t>
             </w:r>
           </w:p>
@@ -8024,12 +8240,11 @@
       <w:pPr>
         <w:pStyle w:val="Heading1"/>
       </w:pPr>
-      <w:bookmarkStart w:id="16" w:name="_Toc275080434"/>
-      <w:r>
-        <w:lastRenderedPageBreak/>
+      <w:bookmarkStart w:id="17" w:name="_Toc275080434"/>
+      <w:r>
         <w:t>Design</w:t>
       </w:r>
-      <w:bookmarkEnd w:id="16"/>
+      <w:bookmarkEnd w:id="17"/>
     </w:p>
     <w:p>
       <w:pPr>
@@ -8067,11 +8282,11 @@
       <w:pPr>
         <w:pStyle w:val="Heading2"/>
       </w:pPr>
-      <w:bookmarkStart w:id="17" w:name="_Toc275080435"/>
+      <w:bookmarkStart w:id="18" w:name="_Toc275080435"/>
       <w:r>
         <w:t>Thread Architecture</w:t>
       </w:r>
-      <w:bookmarkEnd w:id="17"/>
+      <w:bookmarkEnd w:id="18"/>
     </w:p>
     <w:p>
       <w:pPr>
@@ -8184,7 +8399,7 @@
         <w:spacing w:line="360" w:lineRule="auto"/>
       </w:pPr>
       <w:r>
-        <w:object w:dxaOrig="13298" w:dyaOrig="6355">
+        <w:object w:dxaOrig="13298" w:dyaOrig="6355" w14:anchorId="5198AAF8">
           <v:shapetype id="_x0000_t75" coordsize="21600,21600" o:spt="75" o:preferrelative="t" path="m@4@5l@4@11@9@11@9@5xe" filled="f" stroked="f">
             <v:stroke joinstyle="miter"/>
             <v:formulas>
@@ -8205,9 +8420,9 @@
             <o:lock v:ext="edit" aspectratio="t"/>
           </v:shapetype>
           <v:shape id="_x0000_i1025" type="#_x0000_t75" style="width:483pt;height:231pt" o:ole="">
-            <v:imagedata r:id="rId12" o:title=""/>
+            <v:imagedata r:id="rId13" o:title=""/>
           </v:shape>
-          <o:OLEObject Type="Embed" ProgID="Visio.Drawing.11" ShapeID="_x0000_i1025" DrawAspect="Content" ObjectID="_1348822414" r:id="rId13"/>
+          <o:OLEObject Type="Embed" ProgID="Visio.Drawing.11" ShapeID="_x0000_i1025" DrawAspect="Content" ObjectID="_1222801195" r:id="rId14"/>
         </w:object>
       </w:r>
       <w:r>
@@ -8218,20 +8433,33 @@
       <w:pPr>
         <w:pStyle w:val="Caption"/>
       </w:pPr>
-      <w:bookmarkStart w:id="18" w:name="_Ref264750659"/>
-      <w:bookmarkStart w:id="19" w:name="_Toc275080456"/>
+      <w:bookmarkStart w:id="19" w:name="_Ref264750659"/>
+      <w:bookmarkStart w:id="20" w:name="_Toc275080456"/>
       <w:r>
         <w:t xml:space="preserve">Figure </w:t>
       </w:r>
-      <w:fldSimple w:instr=" SEQ Figure \* ARABIC ">
-        <w:r>
-          <w:rPr>
-            <w:noProof/>
-          </w:rPr>
-          <w:t>1</w:t>
-        </w:r>
-      </w:fldSimple>
-      <w:bookmarkEnd w:id="18"/>
+      <w:r>
+        <w:fldChar w:fldCharType="begin"/>
+      </w:r>
+      <w:r>
+        <w:instrText xml:space="preserve"> SEQ Figure \* ARABIC </w:instrText>
+      </w:r>
+      <w:r>
+        <w:fldChar w:fldCharType="separate"/>
+      </w:r>
+      <w:r>
+        <w:rPr>
+          <w:noProof/>
+        </w:rPr>
+        <w:t>1</w:t>
+      </w:r>
+      <w:r>
+        <w:rPr>
+          <w:noProof/>
+        </w:rPr>
+        <w:fldChar w:fldCharType="end"/>
+      </w:r>
+      <w:bookmarkEnd w:id="19"/>
       <w:r>
         <w:t xml:space="preserve"> </w:t>
       </w:r>
@@ -8247,30 +8475,33 @@
       <w:r>
         <w:t xml:space="preserve"> Architecture</w:t>
       </w:r>
-      <w:bookmarkEnd w:id="19"/>
+      <w:bookmarkEnd w:id="20"/>
     </w:p>
     <w:p>
       <w:pPr>
         <w:spacing w:line="360" w:lineRule="auto"/>
       </w:pPr>
       <w:r>
-        <w:lastRenderedPageBreak/>
         <w:t>The final GCS architecture</w:t>
       </w:r>
       <w:r>
         <w:t xml:space="preserve"> of </w:t>
       </w:r>
-      <w:fldSimple w:instr=" REF _Ref274760506 \h  \* MERGEFORMAT ">
-        <w:r>
-          <w:t xml:space="preserve">Figure </w:t>
-        </w:r>
-        <w:r>
-          <w:rPr>
-            <w:noProof/>
-          </w:rPr>
-          <w:t>2</w:t>
-        </w:r>
-      </w:fldSimple>
+      <w:r>
+        <w:fldChar w:fldCharType="begin"/>
+      </w:r>
+      <w:r>
+        <w:instrText xml:space="preserve"> REF _Ref274760506 \h  \* MERGEFORMAT </w:instrText>
+      </w:r>
+      <w:r>
+        <w:fldChar w:fldCharType="separate"/>
+      </w:r>
+      <w:r>
+        <w:t>Figure 2</w:t>
+      </w:r>
+      <w:r>
+        <w:fldChar w:fldCharType="end"/>
+      </w:r>
       <w:r>
         <w:t xml:space="preserve"> reflects several more iterations in</w:t>
       </w:r>
@@ -8386,11 +8617,11 @@
         <w:jc w:val="center"/>
       </w:pPr>
       <w:r>
-        <w:object w:dxaOrig="13297" w:dyaOrig="6354">
-          <v:shape id="_x0000_i1026" type="#_x0000_t75" style="width:468pt;height:223.5pt" o:ole="">
-            <v:imagedata r:id="rId14" o:title=""/>
+        <w:object w:dxaOrig="13297" w:dyaOrig="6354" w14:anchorId="68E3C003">
+          <v:shape id="_x0000_i1026" type="#_x0000_t75" style="width:468pt;height:223pt" o:ole="">
+            <v:imagedata r:id="rId15" o:title=""/>
           </v:shape>
-          <o:OLEObject Type="Embed" ProgID="Visio.Drawing.11" ShapeID="_x0000_i1026" DrawAspect="Content" ObjectID="_1348822415" r:id="rId15"/>
+          <o:OLEObject Type="Embed" ProgID="Visio.Drawing.11" ShapeID="_x0000_i1026" DrawAspect="Content" ObjectID="_1222801196" r:id="rId16"/>
         </w:object>
       </w:r>
     </w:p>
@@ -8398,40 +8629,53 @@
       <w:pPr>
         <w:pStyle w:val="Caption"/>
       </w:pPr>
-      <w:bookmarkStart w:id="20" w:name="_Ref274760506"/>
-      <w:bookmarkStart w:id="21" w:name="_Toc275080457"/>
+      <w:bookmarkStart w:id="21" w:name="_Ref274760506"/>
+      <w:bookmarkStart w:id="22" w:name="_Toc275080457"/>
       <w:r>
         <w:t xml:space="preserve">Figure </w:t>
       </w:r>
-      <w:fldSimple w:instr=" SEQ Figure \* ARABIC ">
-        <w:r>
-          <w:rPr>
-            <w:noProof/>
-          </w:rPr>
-          <w:t>2</w:t>
-        </w:r>
-      </w:fldSimple>
-      <w:bookmarkEnd w:id="20"/>
+      <w:r>
+        <w:fldChar w:fldCharType="begin"/>
+      </w:r>
+      <w:r>
+        <w:instrText xml:space="preserve"> SEQ Figure \* ARABIC </w:instrText>
+      </w:r>
+      <w:r>
+        <w:fldChar w:fldCharType="separate"/>
+      </w:r>
+      <w:r>
+        <w:rPr>
+          <w:noProof/>
+        </w:rPr>
+        <w:t>2</w:t>
+      </w:r>
+      <w:r>
+        <w:rPr>
+          <w:noProof/>
+        </w:rPr>
+        <w:fldChar w:fldCharType="end"/>
+      </w:r>
+      <w:bookmarkEnd w:id="21"/>
       <w:r>
         <w:t xml:space="preserve"> - </w:t>
       </w:r>
       <w:r>
         <w:t>Final GCS Architecture</w:t>
       </w:r>
-      <w:bookmarkEnd w:id="21"/>
+      <w:bookmarkEnd w:id="22"/>
     </w:p>
     <w:p>
       <w:pPr>
         <w:pStyle w:val="Heading2"/>
       </w:pPr>
-      <w:bookmarkStart w:id="22" w:name="_Toc275080436"/>
+      <w:bookmarkStart w:id="23" w:name="_Toc275080436"/>
       <w:r>
         <w:t xml:space="preserve">GUI </w:t>
       </w:r>
       <w:r>
         <w:t>Design</w:t>
       </w:r>
-      <w:bookmarkEnd w:id="22"/>
+      <w:bookmarkEnd w:id="23"/>
     </w:p>
     <w:p>
       <w:pPr>
@@ -8548,7 +8792,6 @@
         <w:spacing w:line="360" w:lineRule="auto"/>
       </w:pPr>
       <w:r>
-        <w:lastRenderedPageBreak/>
         <w:t xml:space="preserve">The atomic nature of the widgets </w:t>
       </w:r>
       <w:r>
@@ -8604,11 +8847,11 @@
       <w:pPr>
         <w:pStyle w:val="Heading3"/>
       </w:pPr>
-      <w:bookmarkStart w:id="23" w:name="_Toc275080437"/>
+      <w:bookmarkStart w:id="24" w:name="_Toc275080437"/>
       <w:r>
         <w:t>Artificial Horizon</w:t>
       </w:r>
-      <w:bookmarkEnd w:id="23"/>
+      <w:bookmarkEnd w:id="24"/>
     </w:p>
     <w:p>
       <w:pPr>
@@ -8682,10 +8925,10 @@
         <w:rPr>
           <w:noProof/>
           <w:snapToGrid/>
-          <w:lang w:eastAsia="en-AU"/>
+          <w:lang w:val="en-US"/>
         </w:rPr>
         <w:drawing>
-          <wp:inline distT="0" distB="0" distL="0" distR="0">
+          <wp:inline distT="0" distB="0" distL="0" distR="0" wp14:anchorId="044A1DB7" wp14:editId="2A62BB2A">
             <wp:extent cx="2419350" cy="1695450"/>
             <wp:effectExtent l="19050" t="0" r="0" b="0"/>
             <wp:docPr id="7" name="Picture 39" descr="\\vmware-host\Shared Folders\tlmolloy\Documents\University\AHNS\Screenshot-AHNS Ground Station-Tx and FC.png"/>
@@ -8702,7 +8945,7 @@
                     </pic:cNvPicPr>
                   </pic:nvPicPr>
                   <pic:blipFill>
-                    <a:blip r:embed="rId16"/>
+                    <a:blip r:embed="rId17"/>
                     <a:srcRect/>
                     <a:stretch>
                       <a:fillRect/>
@@ -8735,32 +8978,45 @@
       <w:pPr>
         <w:pStyle w:val="Caption"/>
       </w:pPr>
-      <w:bookmarkStart w:id="24" w:name="_Toc275080458"/>
+      <w:bookmarkStart w:id="25" w:name="_Toc275080458"/>
       <w:r>
         <w:t xml:space="preserve">Figure </w:t>
       </w:r>
-      <w:fldSimple w:instr=" SEQ Figure \* ARABIC ">
-        <w:r>
-          <w:rPr>
-            <w:noProof/>
-          </w:rPr>
-          <w:t>3</w:t>
-        </w:r>
-      </w:fldSimple>
+      <w:r>
+        <w:fldChar w:fldCharType="begin"/>
+      </w:r>
+      <w:r>
+        <w:instrText xml:space="preserve"> SEQ Figure \* ARABIC </w:instrText>
+      </w:r>
+      <w:r>
+        <w:fldChar w:fldCharType="separate"/>
+      </w:r>
+      <w:r>
+        <w:rPr>
+          <w:noProof/>
+        </w:rPr>
+        <w:t>3</w:t>
+      </w:r>
+      <w:r>
+        <w:rPr>
+          <w:noProof/>
+        </w:rPr>
+        <w:fldChar w:fldCharType="end"/>
+      </w:r>
       <w:r>
         <w:t xml:space="preserve"> – OpenGL Artificial Horizon Widget</w:t>
       </w:r>
-      <w:bookmarkEnd w:id="24"/>
+      <w:bookmarkEnd w:id="25"/>
     </w:p>
     <w:p>
       <w:pPr>
         <w:pStyle w:val="Heading3"/>
       </w:pPr>
-      <w:bookmarkStart w:id="25" w:name="_Toc275080438"/>
+      <w:bookmarkStart w:id="26" w:name="_Toc275080438"/>
       <w:r>
         <w:t>System Status</w:t>
       </w:r>
-      <w:bookmarkEnd w:id="25"/>
+      <w:bookmarkEnd w:id="26"/>
     </w:p>
     <w:p>
       <w:pPr>
@@ -8819,10 +9075,10 @@
         <w:rPr>
           <w:noProof/>
           <w:snapToGrid/>
-          <w:lang w:eastAsia="en-AU"/>
+          <w:lang w:val="en-US"/>
         </w:rPr>
         <w:drawing>
-          <wp:inline distT="0" distB="0" distL="0" distR="0">
+          <wp:inline distT="0" distB="0" distL="0" distR="0" wp14:anchorId="28B31140" wp14:editId="78A999AA">
             <wp:extent cx="2647950" cy="854850"/>
             <wp:effectExtent l="19050" t="0" r="0" b="0"/>
             <wp:docPr id="13" name="Picture 41" descr="\\vmware-host\Shared Folders\tlmolloy\Documents\University\AHNS\Screenshot-AHNS Ground Station-Tx and FC.png"/>
@@ -8839,7 +9095,7 @@
                     </pic:cNvPicPr>
                   </pic:nvPicPr>
                   <pic:blipFill>
-                    <a:blip r:embed="rId17"/>
+                    <a:blip r:embed="rId18"/>
                     <a:srcRect/>
                     <a:stretch>
                       <a:fillRect/>
@@ -8872,32 +9128,45 @@
       <w:pPr>
         <w:pStyle w:val="Caption"/>
       </w:pPr>
-      <w:bookmarkStart w:id="26" w:name="_Toc275080459"/>
+      <w:bookmarkStart w:id="27" w:name="_Toc275080459"/>
       <w:r>
         <w:t xml:space="preserve">Figure </w:t>
       </w:r>
-      <w:fldSimple w:instr=" SEQ Figure \* ARABIC ">
-        <w:r>
-          <w:rPr>
-            <w:noProof/>
-          </w:rPr>
-          <w:t>4</w:t>
-        </w:r>
-      </w:fldSimple>
+      <w:r>
+        <w:fldChar w:fldCharType="begin"/>
+      </w:r>
+      <w:r>
+        <w:instrText xml:space="preserve"> SEQ Figure \* ARABIC </w:instrText>
+      </w:r>
+      <w:r>
+        <w:fldChar w:fldCharType="separate"/>
+      </w:r>
+      <w:r>
+        <w:rPr>
+          <w:noProof/>
+        </w:rPr>
+        <w:t>4</w:t>
+      </w:r>
+      <w:r>
+        <w:rPr>
+          <w:noProof/>
+        </w:rPr>
+        <w:fldChar w:fldCharType="end"/>
+      </w:r>
       <w:r>
         <w:t xml:space="preserve"> - System Status Widget</w:t>
       </w:r>
-      <w:bookmarkEnd w:id="26"/>
+      <w:bookmarkEnd w:id="27"/>
     </w:p>
     <w:p>
       <w:pPr>
         <w:pStyle w:val="Heading3"/>
       </w:pPr>
-      <w:bookmarkStart w:id="27" w:name="_Toc275080439"/>
+      <w:bookmarkStart w:id="28" w:name="_Toc275080439"/>
       <w:r>
         <w:t>Communications</w:t>
       </w:r>
-      <w:bookmarkEnd w:id="27"/>
+      <w:bookmarkEnd w:id="28"/>
     </w:p>
     <w:p>
       <w:pPr>
@@ -8958,11 +9227,10 @@
       <w:r>
         <w:rPr>
           <w:noProof/>
-          <w:lang w:eastAsia="en-AU"/>
-        </w:rPr>
-        <w:lastRenderedPageBreak/>
+          <w:lang w:val="en-US"/>
+        </w:rPr>
         <w:drawing>
-          <wp:inline distT="0" distB="0" distL="0" distR="0">
+          <wp:inline distT="0" distB="0" distL="0" distR="0" wp14:anchorId="1D7911A9" wp14:editId="48A74075">
             <wp:extent cx="2419350" cy="1200150"/>
             <wp:effectExtent l="19050" t="0" r="0" b="0"/>
             <wp:docPr id="9" name="Picture 47" descr="\\vmware-host\Shared Folders\tlmolloy\Documents\University\AHNS\Screenshot-AHNS Ground Station.png"/>
@@ -8979,7 +9247,7 @@
                     </pic:cNvPicPr>
                   </pic:nvPicPr>
                   <pic:blipFill>
-                    <a:blip r:embed="rId18"/>
+                    <a:blip r:embed="rId19"/>
                     <a:srcRect/>
                     <a:stretch>
                       <a:fillRect/>
@@ -9012,22 +9280,35 @@
       <w:pPr>
         <w:pStyle w:val="Caption"/>
       </w:pPr>
-      <w:bookmarkStart w:id="28" w:name="_Toc275080460"/>
+      <w:bookmarkStart w:id="29" w:name="_Toc275080460"/>
       <w:r>
         <w:t xml:space="preserve">Figure </w:t>
       </w:r>
-      <w:fldSimple w:instr=" SEQ Figure \* ARABIC ">
-        <w:r>
-          <w:rPr>
-            <w:noProof/>
-          </w:rPr>
-          <w:t>5</w:t>
-        </w:r>
-      </w:fldSimple>
+      <w:r>
+        <w:fldChar w:fldCharType="begin"/>
+      </w:r>
+      <w:r>
+        <w:instrText xml:space="preserve"> SEQ Figure \* ARABIC </w:instrText>
+      </w:r>
+      <w:r>
+        <w:fldChar w:fldCharType="separate"/>
+      </w:r>
+      <w:r>
+        <w:rPr>
+          <w:noProof/>
+        </w:rPr>
+        <w:t>5</w:t>
+      </w:r>
+      <w:r>
+        <w:rPr>
+          <w:noProof/>
+        </w:rPr>
+        <w:fldChar w:fldCharType="end"/>
+      </w:r>
       <w:r>
         <w:t xml:space="preserve"> - Communications Widget, Telemetry Tab</w:t>
       </w:r>
-      <w:bookmarkEnd w:id="28"/>
+      <w:bookmarkEnd w:id="29"/>
     </w:p>
     <w:p/>
     <w:p>
@@ -9038,10 +9319,10 @@
       <w:r>
         <w:rPr>
           <w:noProof/>
-          <w:lang w:eastAsia="en-AU"/>
+          <w:lang w:val="en-US"/>
         </w:rPr>
         <w:drawing>
-          <wp:inline distT="0" distB="0" distL="0" distR="0">
+          <wp:inline distT="0" distB="0" distL="0" distR="0" wp14:anchorId="5360ADF5" wp14:editId="3EFE6798">
             <wp:extent cx="2419350" cy="1123950"/>
             <wp:effectExtent l="19050" t="0" r="0" b="0"/>
             <wp:docPr id="10" name="Picture 46" descr="\\vmware-host\Shared Folders\tlmolloy\Documents\University\AHNS\Screenshot-AHNS Ground Station vicon.png"/>
@@ -9058,7 +9339,7 @@
                     </pic:cNvPicPr>
                   </pic:nvPicPr>
                   <pic:blipFill>
-                    <a:blip r:embed="rId19"/>
+                    <a:blip r:embed="rId20"/>
                     <a:srcRect/>
                     <a:stretch>
                       <a:fillRect/>
@@ -9091,32 +9372,45 @@
       <w:pPr>
         <w:pStyle w:val="Caption"/>
       </w:pPr>
-      <w:bookmarkStart w:id="29" w:name="_Toc275080461"/>
+      <w:bookmarkStart w:id="30" w:name="_Toc275080461"/>
       <w:r>
         <w:t xml:space="preserve">Figure </w:t>
       </w:r>
-      <w:fldSimple w:instr=" SEQ Figure \* ARABIC ">
-        <w:r>
-          <w:rPr>
-            <w:noProof/>
-          </w:rPr>
-          <w:t>6</w:t>
-        </w:r>
-      </w:fldSimple>
+      <w:r>
+        <w:fldChar w:fldCharType="begin"/>
+      </w:r>
+      <w:r>
+        <w:instrText xml:space="preserve"> SEQ Figure \* ARABIC </w:instrText>
+      </w:r>
+      <w:r>
+        <w:fldChar w:fldCharType="separate"/>
+      </w:r>
+      <w:r>
+        <w:rPr>
+          <w:noProof/>
+        </w:rPr>
+        <w:t>6</w:t>
+      </w:r>
+      <w:r>
+        <w:rPr>
+          <w:noProof/>
+        </w:rPr>
+        <w:fldChar w:fldCharType="end"/>
+      </w:r>
       <w:r>
         <w:t xml:space="preserve"> - Communications Widget, Vicon Tab</w:t>
       </w:r>
-      <w:bookmarkEnd w:id="29"/>
+      <w:bookmarkEnd w:id="30"/>
     </w:p>
     <w:p>
       <w:pPr>
         <w:pStyle w:val="Heading3"/>
       </w:pPr>
-      <w:bookmarkStart w:id="30" w:name="_Toc275080440"/>
+      <w:bookmarkStart w:id="31" w:name="_Toc275080440"/>
       <w:r>
         <w:t>Received Data Console</w:t>
       </w:r>
-      <w:bookmarkEnd w:id="30"/>
+      <w:bookmarkEnd w:id="31"/>
     </w:p>
     <w:p>
       <w:pPr>
@@ -9159,10 +9453,10 @@
         <w:rPr>
           <w:noProof/>
           <w:snapToGrid/>
-          <w:lang w:eastAsia="en-AU"/>
+          <w:lang w:val="en-US"/>
         </w:rPr>
         <w:drawing>
-          <wp:inline distT="0" distB="0" distL="0" distR="0">
+          <wp:inline distT="0" distB="0" distL="0" distR="0" wp14:anchorId="40D91905" wp14:editId="63A1B6BF">
             <wp:extent cx="2419350" cy="1181100"/>
             <wp:effectExtent l="19050" t="0" r="0" b="0"/>
             <wp:docPr id="14" name="Picture 43" descr="\\vmware-host\Shared Folders\tlmolloy\Documents\University\AHNS\Screenshot-AHNS Ground Station - Gains and Rx.png"/>
@@ -9179,7 +9473,7 @@
                     </pic:cNvPicPr>
                   </pic:nvPicPr>
                   <pic:blipFill>
-                    <a:blip r:embed="rId20"/>
+                    <a:blip r:embed="rId21"/>
                     <a:srcRect/>
                     <a:stretch>
                       <a:fillRect/>
@@ -9212,32 +9506,45 @@
       <w:pPr>
         <w:pStyle w:val="Caption"/>
       </w:pPr>
-      <w:bookmarkStart w:id="31" w:name="_Toc275080462"/>
+      <w:bookmarkStart w:id="32" w:name="_Toc275080462"/>
       <w:r>
         <w:t xml:space="preserve">Figure </w:t>
       </w:r>
-      <w:fldSimple w:instr=" SEQ Figure \* ARABIC ">
-        <w:r>
-          <w:rPr>
-            <w:noProof/>
-          </w:rPr>
-          <w:t>7</w:t>
-        </w:r>
-      </w:fldSimple>
+      <w:r>
+        <w:fldChar w:fldCharType="begin"/>
+      </w:r>
+      <w:r>
+        <w:instrText xml:space="preserve"> SEQ Figure \* ARABIC </w:instrText>
+      </w:r>
+      <w:r>
+        <w:fldChar w:fldCharType="separate"/>
+      </w:r>
+      <w:r>
+        <w:rPr>
+          <w:noProof/>
+        </w:rPr>
+        <w:t>7</w:t>
+      </w:r>
+      <w:r>
+        <w:rPr>
+          <w:noProof/>
+        </w:rPr>
+        <w:fldChar w:fldCharType="end"/>
+      </w:r>
       <w:r>
         <w:t xml:space="preserve"> - Received Console Widget</w:t>
       </w:r>
-      <w:bookmarkEnd w:id="31"/>
+      <w:bookmarkEnd w:id="32"/>
     </w:p>
     <w:p>
       <w:pPr>
         <w:pStyle w:val="Heading3"/>
       </w:pPr>
-      <w:bookmarkStart w:id="32" w:name="_Toc275080441"/>
+      <w:bookmarkStart w:id="33" w:name="_Toc275080441"/>
       <w:r>
         <w:t>Transmitted Data Console</w:t>
       </w:r>
-      <w:bookmarkEnd w:id="32"/>
+      <w:bookmarkEnd w:id="33"/>
     </w:p>
     <w:p>
       <w:pPr>
@@ -9272,11 +9579,10 @@
         <w:rPr>
           <w:noProof/>
           <w:snapToGrid/>
-          <w:lang w:eastAsia="en-AU"/>
-        </w:rPr>
-        <w:lastRenderedPageBreak/>
+          <w:lang w:val="en-US"/>
+        </w:rPr>
         <w:drawing>
-          <wp:inline distT="0" distB="0" distL="0" distR="0">
+          <wp:inline distT="0" distB="0" distL="0" distR="0" wp14:anchorId="4DECA6BC" wp14:editId="0AC562FA">
             <wp:extent cx="2419350" cy="1143000"/>
             <wp:effectExtent l="19050" t="0" r="0" b="0"/>
             <wp:docPr id="15" name="Picture 42" descr="\\vmware-host\Shared Folders\tlmolloy\Documents\University\AHNS\Screenshot-AHNS Ground Station-Tx and FC.png"/>
@@ -9293,7 +9599,7 @@
                     </pic:cNvPicPr>
                   </pic:nvPicPr>
                   <pic:blipFill>
-                    <a:blip r:embed="rId21"/>
+                    <a:blip r:embed="rId22"/>
                     <a:srcRect/>
                     <a:stretch>
                       <a:fillRect/>
@@ -9326,22 +9632,35 @@
       <w:pPr>
         <w:pStyle w:val="Caption"/>
       </w:pPr>
-      <w:bookmarkStart w:id="33" w:name="_Toc275080463"/>
+      <w:bookmarkStart w:id="34" w:name="_Toc275080463"/>
       <w:r>
         <w:t xml:space="preserve">Figure </w:t>
       </w:r>
-      <w:fldSimple w:instr=" SEQ Figure \* ARABIC ">
-        <w:r>
-          <w:rPr>
-            <w:noProof/>
-          </w:rPr>
-          <w:t>8</w:t>
-        </w:r>
-      </w:fldSimple>
+      <w:r>
+        <w:fldChar w:fldCharType="begin"/>
+      </w:r>
+      <w:r>
+        <w:instrText xml:space="preserve"> SEQ Figure \* ARABIC </w:instrText>
+      </w:r>
+      <w:r>
+        <w:fldChar w:fldCharType="separate"/>
+      </w:r>
+      <w:r>
+        <w:rPr>
+          <w:noProof/>
+        </w:rPr>
+        <w:t>8</w:t>
+      </w:r>
+      <w:r>
+        <w:rPr>
+          <w:noProof/>
+        </w:rPr>
+        <w:fldChar w:fldCharType="end"/>
+      </w:r>
       <w:r>
         <w:t xml:space="preserve"> - Transmitted Console Widget</w:t>
       </w:r>
-      <w:bookmarkEnd w:id="33"/>
+      <w:bookmarkEnd w:id="34"/>
     </w:p>
     <w:p>
       <w:pPr>
@@ -9350,11 +9669,11 @@
           <w:i/>
         </w:rPr>
       </w:pPr>
-      <w:bookmarkStart w:id="34" w:name="_Toc275080442"/>
+      <w:bookmarkStart w:id="35" w:name="_Toc275080442"/>
       <w:r>
         <w:t>Data Plotter</w:t>
       </w:r>
-      <w:bookmarkEnd w:id="34"/>
+      <w:bookmarkEnd w:id="35"/>
     </w:p>
     <w:p>
       <w:pPr>
@@ -9410,10 +9729,10 @@
         <w:rPr>
           <w:noProof/>
           <w:snapToGrid/>
-          <w:lang w:eastAsia="en-AU"/>
+          <w:lang w:val="en-US"/>
         </w:rPr>
         <w:drawing>
-          <wp:inline distT="0" distB="0" distL="0" distR="0">
+          <wp:inline distT="0" distB="0" distL="0" distR="0" wp14:anchorId="5172BAC8" wp14:editId="397459B5">
             <wp:extent cx="6102350" cy="3569239"/>
             <wp:effectExtent l="19050" t="0" r="0" b="0"/>
             <wp:docPr id="16" name="Picture 48" descr="\\vmware-host\Shared Folders\tlmolloy\Documents\University\AHNS\Screenshot-AHNS Ground Station-fullgraphing.png"/>
@@ -9430,7 +9749,7 @@
                     </pic:cNvPicPr>
                   </pic:nvPicPr>
                   <pic:blipFill>
-                    <a:blip r:embed="rId22"/>
+                    <a:blip r:embed="rId23"/>
                     <a:srcRect/>
                     <a:stretch>
                       <a:fillRect/>
@@ -9463,22 +9782,35 @@
       <w:pPr>
         <w:pStyle w:val="Caption"/>
       </w:pPr>
-      <w:bookmarkStart w:id="35" w:name="_Toc275080464"/>
+      <w:bookmarkStart w:id="36" w:name="_Toc275080464"/>
       <w:r>
         <w:t xml:space="preserve">Figure </w:t>
       </w:r>
-      <w:fldSimple w:instr=" SEQ Figure \* ARABIC ">
-        <w:r>
-          <w:rPr>
-            <w:noProof/>
-          </w:rPr>
-          <w:t>9</w:t>
-        </w:r>
-      </w:fldSimple>
+      <w:r>
+        <w:fldChar w:fldCharType="begin"/>
+      </w:r>
+      <w:r>
+        <w:instrText xml:space="preserve"> SEQ Figure \* ARABIC </w:instrText>
+      </w:r>
+      <w:r>
+        <w:fldChar w:fldCharType="separate"/>
+      </w:r>
+      <w:r>
+        <w:rPr>
+          <w:noProof/>
+        </w:rPr>
+        <w:t>9</w:t>
+      </w:r>
+      <w:r>
+        <w:rPr>
+          <w:noProof/>
+        </w:rPr>
+        <w:fldChar w:fldCharType="end"/>
+      </w:r>
       <w:r>
         <w:t xml:space="preserve"> - Data Plotter Widgets</w:t>
       </w:r>
-      <w:bookmarkEnd w:id="35"/>
+      <w:bookmarkEnd w:id="36"/>
     </w:p>
     <w:p>
       <w:pPr>
@@ -9487,11 +9819,11 @@
           <w:i/>
         </w:rPr>
       </w:pPr>
-      <w:bookmarkStart w:id="36" w:name="_Toc275080443"/>
+      <w:bookmarkStart w:id="37" w:name="_Toc275080443"/>
       <w:r>
         <w:t>Blackfin Camera Feed</w:t>
       </w:r>
-      <w:bookmarkEnd w:id="36"/>
+      <w:bookmarkEnd w:id="37"/>
     </w:p>
     <w:p>
       <w:pPr>
@@ -9570,12 +9902,11 @@
       <w:pPr>
         <w:pStyle w:val="Heading3"/>
       </w:pPr>
-      <w:bookmarkStart w:id="37" w:name="_Toc275080444"/>
-      <w:r>
-        <w:lastRenderedPageBreak/>
+      <w:bookmarkStart w:id="38" w:name="_Toc275080444"/>
+      <w:r>
         <w:t>Control Parameters</w:t>
       </w:r>
-      <w:bookmarkEnd w:id="37"/>
+      <w:bookmarkEnd w:id="38"/>
     </w:p>
     <w:p>
       <w:pPr>
@@ -9626,10 +9957,10 @@
         <w:rPr>
           <w:noProof/>
           <w:snapToGrid/>
-          <w:lang w:eastAsia="en-AU"/>
+          <w:lang w:val="en-US"/>
         </w:rPr>
         <w:drawing>
-          <wp:inline distT="0" distB="0" distL="0" distR="0">
+          <wp:inline distT="0" distB="0" distL="0" distR="0" wp14:anchorId="3FA2406F" wp14:editId="4E8EA755">
             <wp:extent cx="3686175" cy="1857375"/>
             <wp:effectExtent l="19050" t="0" r="9525" b="0"/>
             <wp:docPr id="71" name="Picture 71" descr="\\vmware-host\Shared Folders\tlmolloy\Documents\University\AHNS\Screenshot-AHNS Ground Station_parameter.png"/>
@@ -9646,7 +9977,7 @@
                     </pic:cNvPicPr>
                   </pic:nvPicPr>
                   <pic:blipFill>
-                    <a:blip r:embed="rId23"/>
+                    <a:blip r:embed="rId24"/>
                     <a:srcRect t="49250" r="39626" b="2000"/>
                     <a:stretch>
                       <a:fillRect/>
@@ -9679,32 +10010,45 @@
       <w:pPr>
         <w:pStyle w:val="Caption"/>
       </w:pPr>
-      <w:bookmarkStart w:id="38" w:name="_Toc275080465"/>
+      <w:bookmarkStart w:id="39" w:name="_Toc275080465"/>
       <w:r>
         <w:t xml:space="preserve">Figure </w:t>
       </w:r>
-      <w:fldSimple w:instr=" SEQ Figure \* ARABIC ">
-        <w:r>
-          <w:rPr>
-            <w:noProof/>
-          </w:rPr>
-          <w:t>10</w:t>
-        </w:r>
-      </w:fldSimple>
+      <w:r>
+        <w:fldChar w:fldCharType="begin"/>
+      </w:r>
+      <w:r>
+        <w:instrText xml:space="preserve"> SEQ Figure \* ARABIC </w:instrText>
+      </w:r>
+      <w:r>
+        <w:fldChar w:fldCharType="separate"/>
+      </w:r>
+      <w:r>
+        <w:rPr>
+          <w:noProof/>
+        </w:rPr>
+        <w:t>10</w:t>
+      </w:r>
+      <w:r>
+        <w:rPr>
+          <w:noProof/>
+        </w:rPr>
+        <w:fldChar w:fldCharType="end"/>
+      </w:r>
       <w:r>
         <w:t xml:space="preserve"> - Parameter Control Widget</w:t>
       </w:r>
-      <w:bookmarkEnd w:id="38"/>
+      <w:bookmarkEnd w:id="39"/>
     </w:p>
     <w:p>
       <w:pPr>
         <w:pStyle w:val="Heading3"/>
       </w:pPr>
-      <w:bookmarkStart w:id="39" w:name="_Toc275080445"/>
+      <w:bookmarkStart w:id="40" w:name="_Toc275080445"/>
       <w:r>
         <w:t>Control Gains</w:t>
       </w:r>
-      <w:bookmarkEnd w:id="39"/>
+      <w:bookmarkEnd w:id="40"/>
     </w:p>
     <w:p>
       <w:pPr>
@@ -9742,10 +10086,10 @@
         <w:rPr>
           <w:noProof/>
           <w:snapToGrid/>
-          <w:lang w:eastAsia="en-AU"/>
+          <w:lang w:val="en-US"/>
         </w:rPr>
         <w:drawing>
-          <wp:inline distT="0" distB="0" distL="0" distR="0">
+          <wp:inline distT="0" distB="0" distL="0" distR="0" wp14:anchorId="51B64CE2" wp14:editId="59B04E3F">
             <wp:extent cx="3686175" cy="1866900"/>
             <wp:effectExtent l="19050" t="0" r="9525" b="0"/>
             <wp:docPr id="12" name="Picture 44" descr="\\vmware-host\Shared Folders\tlmolloy\Documents\University\AHNS\Screenshot-AHNS Ground Station - Gains and Rx.png"/>
@@ -9762,7 +10106,7 @@
                     </pic:cNvPicPr>
                   </pic:nvPicPr>
                   <pic:blipFill>
-                    <a:blip r:embed="rId24"/>
+                    <a:blip r:embed="rId25"/>
                     <a:srcRect/>
                     <a:stretch>
                       <a:fillRect/>
@@ -9795,22 +10139,35 @@
       <w:pPr>
         <w:pStyle w:val="Caption"/>
       </w:pPr>
-      <w:bookmarkStart w:id="40" w:name="_Toc275080466"/>
+      <w:bookmarkStart w:id="41" w:name="_Toc275080466"/>
       <w:r>
         <w:t xml:space="preserve">Figure </w:t>
       </w:r>
-      <w:fldSimple w:instr=" SEQ Figure \* ARABIC ">
-        <w:r>
-          <w:rPr>
-            <w:noProof/>
-          </w:rPr>
-          <w:t>11</w:t>
-        </w:r>
-      </w:fldSimple>
+      <w:r>
+        <w:fldChar w:fldCharType="begin"/>
+      </w:r>
+      <w:r>
+        <w:instrText xml:space="preserve"> SEQ Figure \* ARABIC </w:instrText>
+      </w:r>
+      <w:r>
+        <w:fldChar w:fldCharType="separate"/>
+      </w:r>
+      <w:r>
+        <w:rPr>
+          <w:noProof/>
+        </w:rPr>
+        <w:t>11</w:t>
+      </w:r>
+      <w:r>
+        <w:rPr>
+          <w:noProof/>
+        </w:rPr>
+        <w:fldChar w:fldCharType="end"/>
+      </w:r>
       <w:r>
         <w:t xml:space="preserve"> - Gains Control Widget</w:t>
       </w:r>
-      <w:bookmarkEnd w:id="40"/>
+      <w:bookmarkEnd w:id="41"/>
     </w:p>
     <w:p>
       <w:pPr>
@@ -9833,11 +10190,11 @@
       <w:pPr>
         <w:pStyle w:val="Heading3"/>
       </w:pPr>
-      <w:bookmarkStart w:id="41" w:name="_Toc275080446"/>
+      <w:bookmarkStart w:id="42" w:name="_Toc275080446"/>
       <w:r>
         <w:t>Flight Control</w:t>
       </w:r>
-      <w:bookmarkEnd w:id="41"/>
+      <w:bookmarkEnd w:id="42"/>
     </w:p>
     <w:p>
       <w:pPr>
@@ -9932,10 +10289,10 @@
         <w:rPr>
           <w:noProof/>
           <w:snapToGrid/>
-          <w:lang w:eastAsia="en-AU"/>
+          <w:lang w:val="en-US"/>
         </w:rPr>
         <w:drawing>
-          <wp:inline distT="0" distB="0" distL="0" distR="0">
+          <wp:inline distT="0" distB="0" distL="0" distR="0" wp14:anchorId="5BB6A00D" wp14:editId="0826F269">
             <wp:extent cx="3686175" cy="1828800"/>
             <wp:effectExtent l="19050" t="0" r="9525" b="0"/>
             <wp:docPr id="8" name="Picture 40" descr="\\vmware-host\Shared Folders\tlmolloy\Documents\University\AHNS\Screenshot-AHNS Ground Station-Tx and FC.png"/>
@@ -9952,7 +10309,7 @@
                     </pic:cNvPicPr>
                   </pic:nvPicPr>
                   <pic:blipFill>
-                    <a:blip r:embed="rId25"/>
+                    <a:blip r:embed="rId26"/>
                     <a:srcRect/>
                     <a:stretch>
                       <a:fillRect/>
@@ -9985,22 +10342,35 @@
       <w:pPr>
         <w:pStyle w:val="Caption"/>
       </w:pPr>
-      <w:bookmarkStart w:id="42" w:name="_Toc275080467"/>
+      <w:bookmarkStart w:id="43" w:name="_Toc275080467"/>
       <w:r>
         <w:t xml:space="preserve">Figure </w:t>
       </w:r>
-      <w:fldSimple w:instr=" SEQ Figure \* ARABIC ">
-        <w:r>
-          <w:rPr>
-            <w:noProof/>
-          </w:rPr>
-          <w:t>12</w:t>
-        </w:r>
-      </w:fldSimple>
+      <w:r>
+        <w:fldChar w:fldCharType="begin"/>
+      </w:r>
+      <w:r>
+        <w:instrText xml:space="preserve"> SEQ Figure \* ARABIC </w:instrText>
+      </w:r>
+      <w:r>
+        <w:fldChar w:fldCharType="separate"/>
+      </w:r>
+      <w:r>
+        <w:rPr>
+          <w:noProof/>
+        </w:rPr>
+        <w:t>12</w:t>
+      </w:r>
+      <w:r>
+        <w:rPr>
+          <w:noProof/>
+        </w:rPr>
+        <w:fldChar w:fldCharType="end"/>
+      </w:r>
       <w:r>
         <w:t xml:space="preserve"> - Flight Control Widget, Control Tab</w:t>
       </w:r>
-      <w:bookmarkEnd w:id="42"/>
+      <w:bookmarkEnd w:id="43"/>
     </w:p>
     <w:p/>
     <w:p>
@@ -10012,10 +10382,10 @@
         <w:rPr>
           <w:noProof/>
           <w:snapToGrid/>
-          <w:lang w:eastAsia="en-AU"/>
+          <w:lang w:val="en-US"/>
         </w:rPr>
         <w:drawing>
-          <wp:inline distT="0" distB="0" distL="0" distR="0">
+          <wp:inline distT="0" distB="0" distL="0" distR="0" wp14:anchorId="592E57E5" wp14:editId="61EEDD68">
             <wp:extent cx="3686175" cy="1838325"/>
             <wp:effectExtent l="19050" t="0" r="9525" b="0"/>
             <wp:docPr id="11" name="Picture 45" descr="\\vmware-host\Shared Folders\tlmolloy\Documents\University\AHNS\Screenshot-AHNS Ground Station vicon.png"/>
@@ -10032,7 +10402,7 @@
                     </pic:cNvPicPr>
                   </pic:nvPicPr>
                   <pic:blipFill>
-                    <a:blip r:embed="rId26"/>
+                    <a:blip r:embed="rId27"/>
                     <a:srcRect/>
                     <a:stretch>
                       <a:fillRect/>
@@ -10065,32 +10435,45 @@
       <w:pPr>
         <w:pStyle w:val="Caption"/>
       </w:pPr>
-      <w:bookmarkStart w:id="43" w:name="_Toc275080468"/>
+      <w:bookmarkStart w:id="44" w:name="_Toc275080468"/>
       <w:r>
         <w:t xml:space="preserve">Figure </w:t>
       </w:r>
-      <w:fldSimple w:instr=" SEQ Figure \* ARABIC ">
-        <w:r>
-          <w:rPr>
-            <w:noProof/>
-          </w:rPr>
-          <w:t>13</w:t>
-        </w:r>
-      </w:fldSimple>
+      <w:r>
+        <w:fldChar w:fldCharType="begin"/>
+      </w:r>
+      <w:r>
+        <w:instrText xml:space="preserve"> SEQ Figure \* ARABIC </w:instrText>
+      </w:r>
+      <w:r>
+        <w:fldChar w:fldCharType="separate"/>
+      </w:r>
+      <w:r>
+        <w:rPr>
+          <w:noProof/>
+        </w:rPr>
+        <w:t>13</w:t>
+      </w:r>
+      <w:r>
+        <w:rPr>
+          <w:noProof/>
+        </w:rPr>
+        <w:fldChar w:fldCharType="end"/>
+      </w:r>
       <w:r>
         <w:t xml:space="preserve"> - Flight Control Widget, State Tab</w:t>
       </w:r>
-      <w:bookmarkEnd w:id="43"/>
+      <w:bookmarkEnd w:id="44"/>
     </w:p>
     <w:p>
       <w:pPr>
         <w:pStyle w:val="Heading1"/>
       </w:pPr>
-      <w:bookmarkStart w:id="44" w:name="_Toc275080447"/>
+      <w:bookmarkStart w:id="45" w:name="_Toc275080447"/>
       <w:r>
         <w:t>Implementation</w:t>
       </w:r>
-      <w:bookmarkEnd w:id="44"/>
+      <w:bookmarkEnd w:id="45"/>
     </w:p>
     <w:p>
       <w:pPr>
@@ -10110,14 +10493,14 @@
       <w:pPr>
         <w:pStyle w:val="Heading2"/>
       </w:pPr>
-      <w:bookmarkStart w:id="45" w:name="_Toc275080448"/>
+      <w:bookmarkStart w:id="46" w:name="_Toc275080448"/>
       <w:r>
         <w:t>Main Window</w:t>
       </w:r>
       <w:r>
         <w:t xml:space="preserve"> Implementation</w:t>
       </w:r>
-      <w:bookmarkEnd w:id="45"/>
+      <w:bookmarkEnd w:id="46"/>
     </w:p>
     <w:p>
       <w:pPr>
@@ -10211,10 +10594,10 @@
       <w:r>
         <w:rPr>
           <w:noProof/>
-          <w:lang w:eastAsia="en-AU"/>
+          <w:lang w:val="en-US"/>
         </w:rPr>
         <w:drawing>
-          <wp:inline distT="0" distB="0" distL="0" distR="0">
+          <wp:inline distT="0" distB="0" distL="0" distR="0" wp14:anchorId="23B0CA3B" wp14:editId="504AFF0B">
             <wp:extent cx="6257396" cy="4400550"/>
             <wp:effectExtent l="19050" t="0" r="0" b="0"/>
             <wp:docPr id="21" name="Picture 29"/>
@@ -10231,7 +10614,7 @@
                     </pic:cNvPicPr>
                   </pic:nvPicPr>
                   <pic:blipFill>
-                    <a:blip r:embed="rId27"/>
+                    <a:blip r:embed="rId28"/>
                     <a:srcRect/>
                     <a:stretch>
                       <a:fillRect/>
@@ -10264,24 +10647,37 @@
       <w:pPr>
         <w:pStyle w:val="Caption"/>
       </w:pPr>
-      <w:bookmarkStart w:id="46" w:name="_Ref274845768"/>
-      <w:bookmarkStart w:id="47" w:name="_Toc275080469"/>
+      <w:bookmarkStart w:id="47" w:name="_Ref274845768"/>
+      <w:bookmarkStart w:id="48" w:name="_Toc275080469"/>
       <w:r>
         <w:t xml:space="preserve">Figure </w:t>
       </w:r>
-      <w:fldSimple w:instr=" SEQ Figure \* ARABIC ">
-        <w:r>
-          <w:rPr>
-            <w:noProof/>
-          </w:rPr>
-          <w:t>14</w:t>
-        </w:r>
-      </w:fldSimple>
-      <w:bookmarkEnd w:id="46"/>
+      <w:r>
+        <w:fldChar w:fldCharType="begin"/>
+      </w:r>
+      <w:r>
+        <w:instrText xml:space="preserve"> SEQ Figure \* ARABIC </w:instrText>
+      </w:r>
+      <w:r>
+        <w:fldChar w:fldCharType="separate"/>
+      </w:r>
+      <w:r>
+        <w:rPr>
+          <w:noProof/>
+        </w:rPr>
+        <w:t>14</w:t>
+      </w:r>
+      <w:r>
+        <w:rPr>
+          <w:noProof/>
+        </w:rPr>
+        <w:fldChar w:fldCharType="end"/>
+      </w:r>
+      <w:bookmarkEnd w:id="47"/>
       <w:r>
         <w:t xml:space="preserve"> - Member Objects of the gcsMainWindow Class</w:t>
       </w:r>
-      <w:bookmarkEnd w:id="47"/>
+      <w:bookmarkEnd w:id="48"/>
     </w:p>
     <w:p>
       <w:pPr>
@@ -10294,11 +10690,11 @@
         <w:pStyle w:val="Heading2"/>
         <w:spacing w:line="360" w:lineRule="auto"/>
       </w:pPr>
-      <w:bookmarkStart w:id="48" w:name="_Toc275080449"/>
+      <w:bookmarkStart w:id="49" w:name="_Toc275080449"/>
       <w:r>
         <w:t>Thread Implementation</w:t>
       </w:r>
-      <w:bookmarkEnd w:id="48"/>
+      <w:bookmarkEnd w:id="49"/>
     </w:p>
     <w:p>
       <w:pPr>
@@ -10307,17 +10703,27 @@
       <w:r>
         <w:t xml:space="preserve">The threads implemented in the GCS are derived objects of the class QThread as shown in </w:t>
       </w:r>
-      <w:fldSimple w:instr=" REF _Ref274997303 \h  \* MERGEFORMAT ">
-        <w:r>
-          <w:t xml:space="preserve">Figure </w:t>
-        </w:r>
-        <w:r>
-          <w:rPr>
-            <w:noProof/>
-          </w:rPr>
-          <w:t>15</w:t>
-        </w:r>
-      </w:fldSimple>
+      <w:r>
+        <w:fldChar w:fldCharType="begin"/>
+      </w:r>
+      <w:r>
+        <w:instrText xml:space="preserve"> REF _Ref274997303 \h  \* MERGEFORMAT </w:instrText>
+      </w:r>
+      <w:r>
+        <w:fldChar w:fldCharType="separate"/>
+      </w:r>
+      <w:r>
+        <w:t xml:space="preserve">Figure </w:t>
+      </w:r>
+      <w:r>
+        <w:rPr>
+          <w:noProof/>
+        </w:rPr>
+        <w:t>15</w:t>
+      </w:r>
+      <w:r>
+        <w:fldChar w:fldCharType="end"/>
+      </w:r>
       <w:r>
         <w:t xml:space="preserve">. </w:t>
       </w:r>
@@ -10358,10 +10764,10 @@
       <w:r>
         <w:rPr>
           <w:noProof/>
-          <w:lang w:eastAsia="en-AU"/>
+          <w:lang w:val="en-US"/>
         </w:rPr>
         <w:drawing>
-          <wp:inline distT="0" distB="0" distL="0" distR="0">
+          <wp:inline distT="0" distB="0" distL="0" distR="0" wp14:anchorId="68271904" wp14:editId="3EF7AE5B">
             <wp:extent cx="2771775" cy="838200"/>
             <wp:effectExtent l="19050" t="0" r="9525" b="0"/>
             <wp:docPr id="3" name="Picture 5"/>
@@ -10378,7 +10784,7 @@
                     </pic:cNvPicPr>
                   </pic:nvPicPr>
                   <pic:blipFill>
-                    <a:blip r:embed="rId28"/>
+                    <a:blip r:embed="rId29"/>
                     <a:srcRect/>
                     <a:stretch>
                       <a:fillRect/>
@@ -10412,24 +10818,37 @@
         <w:pStyle w:val="Caption"/>
         <w:spacing w:line="360" w:lineRule="auto"/>
       </w:pPr>
-      <w:bookmarkStart w:id="49" w:name="_Ref274997303"/>
-      <w:bookmarkStart w:id="50" w:name="_Toc275080470"/>
+      <w:bookmarkStart w:id="50" w:name="_Ref274997303"/>
+      <w:bookmarkStart w:id="51" w:name="_Toc275080470"/>
       <w:r>
         <w:t xml:space="preserve">Figure </w:t>
       </w:r>
-      <w:fldSimple w:instr=" SEQ Figure \* ARABIC ">
-        <w:r>
-          <w:rPr>
-            <w:noProof/>
-          </w:rPr>
-          <w:t>15</w:t>
-        </w:r>
-      </w:fldSimple>
-      <w:bookmarkEnd w:id="49"/>
+      <w:r>
+        <w:fldChar w:fldCharType="begin"/>
+      </w:r>
+      <w:r>
+        <w:instrText xml:space="preserve"> SEQ Figure \* ARABIC </w:instrText>
+      </w:r>
+      <w:r>
+        <w:fldChar w:fldCharType="separate"/>
+      </w:r>
+      <w:r>
+        <w:rPr>
+          <w:noProof/>
+        </w:rPr>
+        <w:t>15</w:t>
+      </w:r>
+      <w:r>
+        <w:rPr>
+          <w:noProof/>
+        </w:rPr>
+        <w:fldChar w:fldCharType="end"/>
+      </w:r>
+      <w:bookmarkEnd w:id="50"/>
       <w:r>
         <w:t xml:space="preserve"> - GCS Thread Inheritance</w:t>
       </w:r>
-      <w:bookmarkEnd w:id="50"/>
+      <w:bookmarkEnd w:id="51"/>
     </w:p>
     <w:p>
       <w:pPr>
@@ -10569,10 +10988,10 @@
         <w:rPr>
           <w:noProof/>
           <w:snapToGrid/>
-          <w:lang w:eastAsia="en-AU"/>
+          <w:lang w:val="en-US"/>
         </w:rPr>
         <w:drawing>
-          <wp:inline distT="0" distB="0" distL="0" distR="0">
+          <wp:inline distT="0" distB="0" distL="0" distR="0" wp14:anchorId="3EE8B539" wp14:editId="007D0F39">
             <wp:extent cx="4543425" cy="838200"/>
             <wp:effectExtent l="19050" t="0" r="9525" b="0"/>
             <wp:docPr id="5" name="Picture 17"/>
@@ -10589,7 +11008,7 @@
                     </pic:cNvPicPr>
                   </pic:nvPicPr>
                   <pic:blipFill>
-                    <a:blip r:embed="rId29"/>
+                    <a:blip r:embed="rId30"/>
                     <a:srcRect/>
                     <a:stretch>
                       <a:fillRect/>
@@ -10622,24 +11041,37 @@
       <w:pPr>
         <w:pStyle w:val="Caption"/>
       </w:pPr>
-      <w:bookmarkStart w:id="51" w:name="_Ref275001218"/>
-      <w:bookmarkStart w:id="52" w:name="_Toc275080471"/>
+      <w:bookmarkStart w:id="52" w:name="_Ref275001218"/>
+      <w:bookmarkStart w:id="53" w:name="_Toc275080471"/>
       <w:r>
         <w:t xml:space="preserve">Figure </w:t>
       </w:r>
-      <w:fldSimple w:instr=" SEQ Figure \* ARABIC ">
-        <w:r>
-          <w:rPr>
-            <w:noProof/>
-          </w:rPr>
-          <w:t>16</w:t>
-        </w:r>
-      </w:fldSimple>
-      <w:bookmarkEnd w:id="51"/>
+      <w:r>
+        <w:fldChar w:fldCharType="begin"/>
+      </w:r>
+      <w:r>
+        <w:instrText xml:space="preserve"> SEQ Figure \* ARABIC </w:instrText>
+      </w:r>
+      <w:r>
+        <w:fldChar w:fldCharType="separate"/>
+      </w:r>
+      <w:r>
+        <w:rPr>
+          <w:noProof/>
+        </w:rPr>
+        <w:t>16</w:t>
+      </w:r>
+      <w:r>
+        <w:rPr>
+          <w:noProof/>
+        </w:rPr>
+        <w:fldChar w:fldCharType="end"/>
+      </w:r>
+      <w:bookmarkEnd w:id="52"/>
       <w:r>
         <w:t xml:space="preserve"> - Non-GUI Widget QObjects</w:t>
       </w:r>
-      <w:bookmarkEnd w:id="52"/>
+      <w:bookmarkEnd w:id="53"/>
     </w:p>
     <w:p>
       <w:pPr>
@@ -10753,14 +11185,14 @@
       <w:pPr>
         <w:pStyle w:val="Heading3"/>
       </w:pPr>
-      <w:bookmarkStart w:id="53" w:name="_Toc275080450"/>
+      <w:bookmarkStart w:id="54" w:name="_Toc275080450"/>
       <w:r>
         <w:t>Telemetry Thread</w:t>
       </w:r>
       <w:r>
         <w:t xml:space="preserve"> Implementation</w:t>
       </w:r>
-      <w:bookmarkEnd w:id="53"/>
+      <w:bookmarkEnd w:id="54"/>
     </w:p>
     <w:p>
       <w:pPr>
@@ -11016,7 +11448,7 @@
       <w:tblPr>
         <w:tblStyle w:val="TableGrid"/>
         <w:tblW w:w="0" w:type="auto"/>
-        <w:tblLook w:val="04A0"/>
+        <w:tblLook w:val="04A0" w:firstRow="1" w:lastRow="0" w:firstColumn="1" w:lastColumn="0" w:noHBand="0" w:noVBand="1"/>
       </w:tblPr>
       <w:tblGrid>
         <w:gridCol w:w="3275"/>
@@ -11123,20 +11555,33 @@
           <w:noProof/>
         </w:rPr>
       </w:pPr>
-      <w:bookmarkStart w:id="54" w:name="_Ref275019173"/>
-      <w:bookmarkStart w:id="55" w:name="_Toc275080472"/>
+      <w:bookmarkStart w:id="55" w:name="_Ref275019173"/>
+      <w:bookmarkStart w:id="56" w:name="_Toc275080472"/>
       <w:r>
         <w:t xml:space="preserve">Figure </w:t>
       </w:r>
-      <w:fldSimple w:instr=" SEQ Figure \* ARABIC ">
-        <w:r>
-          <w:rPr>
-            <w:noProof/>
-          </w:rPr>
-          <w:t>17</w:t>
-        </w:r>
-      </w:fldSimple>
-      <w:bookmarkEnd w:id="54"/>
+      <w:r>
+        <w:fldChar w:fldCharType="begin"/>
+      </w:r>
+      <w:r>
+        <w:instrText xml:space="preserve"> SEQ Figure \* ARABIC </w:instrText>
+      </w:r>
+      <w:r>
+        <w:fldChar w:fldCharType="separate"/>
+      </w:r>
+      <w:r>
+        <w:rPr>
+          <w:noProof/>
+        </w:rPr>
+        <w:t>17</w:t>
+      </w:r>
+      <w:r>
+        <w:rPr>
+          <w:noProof/>
+        </w:rPr>
+        <w:fldChar w:fldCharType="end"/>
+      </w:r>
+      <w:bookmarkEnd w:id="55"/>
       <w:r>
         <w:t xml:space="preserve"> -</w:t>
       </w:r>
@@ -11158,7 +11603,7 @@
         </w:rPr>
         <w:t xml:space="preserve"> Format</w:t>
       </w:r>
-      <w:bookmarkEnd w:id="55"/>
+      <w:bookmarkEnd w:id="56"/>
     </w:p>
     <w:p>
       <w:pPr>
@@ -11278,11 +11723,11 @@
       <w:pPr>
         <w:pStyle w:val="Heading3"/>
       </w:pPr>
-      <w:bookmarkStart w:id="56" w:name="_Toc275080451"/>
+      <w:bookmarkStart w:id="57" w:name="_Toc275080451"/>
       <w:r>
         <w:t>Vicon Thread Implementation</w:t>
       </w:r>
-      <w:bookmarkEnd w:id="56"/>
+      <w:bookmarkEnd w:id="57"/>
     </w:p>
     <w:p>
       <w:pPr>
@@ -11347,11 +11792,11 @@
       <w:pPr>
         <w:pStyle w:val="Heading2"/>
       </w:pPr>
-      <w:bookmarkStart w:id="57" w:name="_Toc275080452"/>
+      <w:bookmarkStart w:id="58" w:name="_Toc275080452"/>
       <w:r>
         <w:t>Widget Implementation</w:t>
       </w:r>
-      <w:bookmarkEnd w:id="57"/>
+      <w:bookmarkEnd w:id="58"/>
     </w:p>
     <w:p>
       <w:pPr>
@@ -11511,10 +11956,10 @@
         <w:rPr>
           <w:noProof/>
           <w:snapToGrid/>
-          <w:lang w:eastAsia="en-AU"/>
+          <w:lang w:val="en-US"/>
         </w:rPr>
         <w:drawing>
-          <wp:inline distT="0" distB="0" distL="0" distR="0">
+          <wp:inline distT="0" distB="0" distL="0" distR="0" wp14:anchorId="58BDA412" wp14:editId="7E4C2060">
             <wp:extent cx="1944414" cy="3238500"/>
             <wp:effectExtent l="19050" t="0" r="0" b="0"/>
             <wp:docPr id="4" name="Picture 8"/>
@@ -11531,7 +11976,7 @@
                     </pic:cNvPicPr>
                   </pic:nvPicPr>
                   <pic:blipFill>
-                    <a:blip r:embed="rId30"/>
+                    <a:blip r:embed="rId31"/>
                     <a:srcRect/>
                     <a:stretch>
                       <a:fillRect/>
@@ -11564,24 +12009,37 @@
       <w:pPr>
         <w:pStyle w:val="Caption"/>
       </w:pPr>
-      <w:bookmarkStart w:id="58" w:name="_Ref275036661"/>
-      <w:bookmarkStart w:id="59" w:name="_Toc275080473"/>
+      <w:bookmarkStart w:id="59" w:name="_Ref275036661"/>
+      <w:bookmarkStart w:id="60" w:name="_Toc275080473"/>
       <w:r>
         <w:t xml:space="preserve">Figure </w:t>
       </w:r>
-      <w:fldSimple w:instr=" SEQ Figure \* ARABIC ">
-        <w:r>
-          <w:rPr>
-            <w:noProof/>
-          </w:rPr>
-          <w:t>18</w:t>
-        </w:r>
-      </w:fldSimple>
-      <w:bookmarkEnd w:id="58"/>
+      <w:r>
+        <w:fldChar w:fldCharType="begin"/>
+      </w:r>
+      <w:r>
+        <w:instrText xml:space="preserve"> SEQ Figure \* ARABIC </w:instrText>
+      </w:r>
+      <w:r>
+        <w:fldChar w:fldCharType="separate"/>
+      </w:r>
+      <w:r>
+        <w:rPr>
+          <w:noProof/>
+        </w:rPr>
+        <w:t>18</w:t>
+      </w:r>
+      <w:r>
+        <w:rPr>
+          <w:noProof/>
+        </w:rPr>
+        <w:fldChar w:fldCharType="end"/>
+      </w:r>
+      <w:bookmarkEnd w:id="59"/>
       <w:r>
         <w:t xml:space="preserve"> - Inheritance of Widgets from QWidget</w:t>
       </w:r>
-      <w:bookmarkEnd w:id="59"/>
+      <w:bookmarkEnd w:id="60"/>
     </w:p>
     <w:p>
       <w:pPr>
@@ -11591,10 +12049,10 @@
       <w:r>
         <w:rPr>
           <w:noProof/>
-          <w:lang w:eastAsia="en-AU"/>
+          <w:lang w:val="en-US"/>
         </w:rPr>
         <w:drawing>
-          <wp:inline distT="0" distB="0" distL="0" distR="0">
+          <wp:inline distT="0" distB="0" distL="0" distR="0" wp14:anchorId="49830660" wp14:editId="42986252">
             <wp:extent cx="2505075" cy="801624"/>
             <wp:effectExtent l="19050" t="0" r="9525" b="0"/>
             <wp:docPr id="19" name="Picture 20"/>
@@ -11611,7 +12069,7 @@
                     </pic:cNvPicPr>
                   </pic:nvPicPr>
                   <pic:blipFill>
-                    <a:blip r:embed="rId31"/>
+                    <a:blip r:embed="rId32"/>
                     <a:srcRect/>
                     <a:stretch>
                       <a:fillRect/>
@@ -11644,24 +12102,37 @@
       <w:pPr>
         <w:pStyle w:val="Caption"/>
       </w:pPr>
-      <w:bookmarkStart w:id="60" w:name="_Ref275036889"/>
-      <w:bookmarkStart w:id="61" w:name="_Toc275080474"/>
+      <w:bookmarkStart w:id="61" w:name="_Ref275036889"/>
+      <w:bookmarkStart w:id="62" w:name="_Toc275080474"/>
       <w:r>
         <w:t xml:space="preserve">Figure </w:t>
       </w:r>
-      <w:fldSimple w:instr=" SEQ Figure \* ARABIC ">
-        <w:r>
-          <w:rPr>
-            <w:noProof/>
-          </w:rPr>
-          <w:t>19</w:t>
-        </w:r>
-      </w:fldSimple>
-      <w:bookmarkEnd w:id="60"/>
+      <w:r>
+        <w:fldChar w:fldCharType="begin"/>
+      </w:r>
+      <w:r>
+        <w:instrText xml:space="preserve"> SEQ Figure \* ARABIC </w:instrText>
+      </w:r>
+      <w:r>
+        <w:fldChar w:fldCharType="separate"/>
+      </w:r>
+      <w:r>
+        <w:rPr>
+          <w:noProof/>
+        </w:rPr>
+        <w:t>19</w:t>
+      </w:r>
+      <w:r>
+        <w:rPr>
+          <w:noProof/>
+        </w:rPr>
+        <w:fldChar w:fldCharType="end"/>
+      </w:r>
+      <w:bookmarkEnd w:id="61"/>
       <w:r>
         <w:t xml:space="preserve"> - Inheritance from QGLWidget</w:t>
       </w:r>
-      <w:bookmarkEnd w:id="61"/>
+      <w:bookmarkEnd w:id="62"/>
     </w:p>
     <w:p>
       <w:pPr>
@@ -11726,7 +12197,7 @@
       <w:pPr>
         <w:pStyle w:val="Heading2"/>
       </w:pPr>
-      <w:bookmarkStart w:id="62" w:name="_Toc275080453"/>
+      <w:bookmarkStart w:id="63" w:name="_Toc275080453"/>
       <w:r>
         <w:t xml:space="preserve">Iteration </w:t>
       </w:r>
@@ -11736,7 +12207,7 @@
       <w:r>
         <w:t>in Implementation</w:t>
       </w:r>
-      <w:bookmarkEnd w:id="62"/>
+      <w:bookmarkEnd w:id="63"/>
     </w:p>
     <w:p>
       <w:pPr>
@@ -11987,11 +12458,11 @@
       <w:pPr>
         <w:pStyle w:val="Heading1"/>
       </w:pPr>
-      <w:bookmarkStart w:id="63" w:name="_Toc275080454"/>
+      <w:bookmarkStart w:id="64" w:name="_Toc275080454"/>
       <w:r>
         <w:t>Conclusions</w:t>
       </w:r>
-      <w:bookmarkEnd w:id="63"/>
+      <w:bookmarkEnd w:id="64"/>
     </w:p>
     <w:p>
       <w:pPr>
@@ -12083,18 +12554,24 @@
       <w:pPr>
         <w:pStyle w:val="Heading1"/>
       </w:pPr>
-      <w:bookmarkStart w:id="64" w:name="_Toc275080455"/>
+      <w:bookmarkStart w:id="65" w:name="_Toc275080455"/>
       <w:r>
         <w:t>Recommendations</w:t>
       </w:r>
-      <w:bookmarkEnd w:id="64"/>
+      <w:bookmarkEnd w:id="65"/>
     </w:p>
     <w:p>
       <w:pPr>
         <w:spacing w:line="360" w:lineRule="auto"/>
       </w:pPr>
       <w:r>
-        <w:t xml:space="preserve">It is recommended that the final GUI design described undergoes formal acceptance testing. In the event the AHNS team and/or customer </w:t>
+        <w:t xml:space="preserve">It is recommended that the final GUI design described </w:t>
+      </w:r>
+      <w:r>
+        <w:t>undergo</w:t>
+      </w:r>
+      <w:r>
+        <w:t xml:space="preserve"> formal acceptance testing. In the event the AHNS team and/or customer </w:t>
       </w:r>
       <w:r>
         <w:t>do</w:t>
@@ -12106,12 +12583,21 @@
         <w:t>criteria are</w:t>
       </w:r>
       <w:r>
-        <w:t xml:space="preserve"> met the outcomes of the tests will be incorporated into future document revisions. </w:t>
+        <w:t xml:space="preserve"> met the outcomes of the tests will be incorporated into future </w:t>
+      </w:r>
+      <w:r>
+        <w:t>GCS software</w:t>
+      </w:r>
+      <w:r>
+        <w:t xml:space="preserve"> and documentation</w:t>
+      </w:r>
+      <w:r>
+        <w:t xml:space="preserve"> revisions. </w:t>
       </w:r>
     </w:p>
     <w:sectPr>
-      <w:headerReference w:type="default" r:id="rId32"/>
-      <w:footerReference w:type="default" r:id="rId33"/>
+      <w:headerReference w:type="default" r:id="rId33"/>
+      <w:footerReference w:type="default" r:id="rId34"/>
       <w:endnotePr>
         <w:numFmt w:val="lowerLetter"/>
       </w:endnotePr>
@@ -12126,8 +12612,8 @@
 </file>
 
 <file path=word/endnotes.xml><?xml version="1.0" encoding="utf-8"?>
-<w:endnotes xmlns:ve="http://schemas.openxmlformats.org/markup-compatibility/2006" xmlns:o="urn:schemas-microsoft-com:office:office" xmlns:r="http://schemas.openxmlformats.org/officeDocument/2006/relationships" xmlns:m="http://schemas.openxmlformats.org/officeDocument/2006/math" xmlns:v="urn:schemas-microsoft-com:vml" xmlns:wp="http://schemas.openxmlformats.org/drawingml/2006/wordprocessingDrawing" xmlns:w10="urn:schemas-microsoft-com:office:word" xmlns:w="http://schemas.openxmlformats.org/wordprocessingml/2006/main" xmlns:wne="http://schemas.microsoft.com/office/word/2006/wordml">
-  <w:endnote w:type="separator" w:id="0">
+<w:endnotes xmlns:wpc="http://schemas.microsoft.com/office/word/2010/wordprocessingCanvas" xmlns:mo="http://schemas.microsoft.com/office/mac/office/2008/main" xmlns:mc="http://schemas.openxmlformats.org/markup-compatibility/2006" xmlns:mv="urn:schemas-microsoft-com:mac:vml" xmlns:o="urn:schemas-microsoft-com:office:office" xmlns:r="http://schemas.openxmlformats.org/officeDocument/2006/relationships" xmlns:m="http://schemas.openxmlformats.org/officeDocument/2006/math" xmlns:v="urn:schemas-microsoft-com:vml" xmlns:wp14="http://schemas.microsoft.com/office/word/2010/wordprocessingDrawing" xmlns:wp="http://schemas.openxmlformats.org/drawingml/2006/wordprocessingDrawing" xmlns:w10="urn:schemas-microsoft-com:office:word" xmlns:w="http://schemas.openxmlformats.org/wordprocessingml/2006/main" xmlns:w14="http://schemas.microsoft.com/office/word/2010/wordml" xmlns:wpg="http://schemas.microsoft.com/office/word/2010/wordprocessingGroup" xmlns:wpi="http://schemas.microsoft.com/office/word/2010/wordprocessingInk" xmlns:wne="http://schemas.microsoft.com/office/word/2006/wordml" xmlns:wps="http://schemas.microsoft.com/office/word/2010/wordprocessingShape" mc:Ignorable="w14 wp14">
+  <w:endnote w:type="separator" w:id="-1">
     <w:p>
       <w:pPr>
         <w:spacing w:before="0"/>
@@ -12137,7 +12623,7 @@
       </w:r>
     </w:p>
   </w:endnote>
-  <w:endnote w:type="continuationSeparator" w:id="1">
+  <w:endnote w:type="continuationSeparator" w:id="0">
     <w:p>
       <w:pPr>
         <w:spacing w:before="0"/>
@@ -12151,7 +12637,7 @@
 </file>
 
 <file path=word/footer1.xml><?xml version="1.0" encoding="utf-8"?>
-<w:ftr xmlns:ve="http://schemas.openxmlformats.org/markup-compatibility/2006" xmlns:o="urn:schemas-microsoft-com:office:office" xmlns:r="http://schemas.openxmlformats.org/officeDocument/2006/relationships" xmlns:m="http://schemas.openxmlformats.org/officeDocument/2006/math" xmlns:v="urn:schemas-microsoft-com:vml" xmlns:wp="http://schemas.openxmlformats.org/drawingml/2006/wordprocessingDrawing" xmlns:w10="urn:schemas-microsoft-com:office:word" xmlns:w="http://schemas.openxmlformats.org/wordprocessingml/2006/main" xmlns:wne="http://schemas.microsoft.com/office/word/2006/wordml">
+<w:ftr xmlns:wpc="http://schemas.microsoft.com/office/word/2010/wordprocessingCanvas" xmlns:mo="http://schemas.microsoft.com/office/mac/office/2008/main" xmlns:mc="http://schemas.openxmlformats.org/markup-compatibility/2006" xmlns:mv="urn:schemas-microsoft-com:mac:vml" xmlns:o="urn:schemas-microsoft-com:office:office" xmlns:r="http://schemas.openxmlformats.org/officeDocument/2006/relationships" xmlns:m="http://schemas.openxmlformats.org/officeDocument/2006/math" xmlns:v="urn:schemas-microsoft-com:vml" xmlns:wp14="http://schemas.microsoft.com/office/word/2010/wordprocessingDrawing" xmlns:wp="http://schemas.openxmlformats.org/drawingml/2006/wordprocessingDrawing" xmlns:w10="urn:schemas-microsoft-com:office:word" xmlns:w="http://schemas.openxmlformats.org/wordprocessingml/2006/main" xmlns:w14="http://schemas.microsoft.com/office/word/2010/wordml" xmlns:wpg="http://schemas.microsoft.com/office/word/2010/wordprocessingGroup" xmlns:wpi="http://schemas.microsoft.com/office/word/2010/wordprocessingInk" xmlns:wne="http://schemas.microsoft.com/office/word/2006/wordml" xmlns:wps="http://schemas.microsoft.com/office/word/2010/wordprocessingShape" mc:Ignorable="w14 wp14">
   <w:p>
     <w:pPr>
       <w:pStyle w:val="Footer"/>
@@ -12172,60 +12658,116 @@
       </w:rPr>
       <w:t xml:space="preserve">· Last updated by </w:t>
     </w:r>
-    <w:fldSimple w:instr=" AUTHOR  \* MERGEFORMAT ">
-      <w:r>
-        <w:rPr>
-          <w:noProof/>
-          <w:sz w:val="16"/>
-        </w:rPr>
-        <w:t>Tim Molloy</w:t>
-      </w:r>
-    </w:fldSimple>
+    <w:r>
+      <w:fldChar w:fldCharType="begin"/>
+    </w:r>
+    <w:r>
+      <w:instrText xml:space="preserve"> AUTHOR  \* MERGEFORMAT </w:instrText>
+    </w:r>
+    <w:r>
+      <w:fldChar w:fldCharType="separate"/>
+    </w:r>
+    <w:r>
+      <w:rPr>
+        <w:noProof/>
+        <w:sz w:val="16"/>
+      </w:rPr>
+      <w:t>Tim Molloy</w:t>
+    </w:r>
+    <w:r>
+      <w:rPr>
+        <w:noProof/>
+        <w:sz w:val="16"/>
+      </w:rPr>
+      <w:fldChar w:fldCharType="end"/>
+    </w:r>
     <w:r>
       <w:rPr>
         <w:sz w:val="16"/>
       </w:rPr>
       <w:t xml:space="preserve"> on </w:t>
     </w:r>
-    <w:fldSimple w:instr=" SAVEDATE  \* MERGEFORMAT ">
-      <w:r>
-        <w:rPr>
-          <w:noProof/>
-          <w:sz w:val="16"/>
-        </w:rPr>
-        <w:t>17/10/2010 10:35:00 AM</w:t>
-      </w:r>
-    </w:fldSimple>
+    <w:r>
+      <w:fldChar w:fldCharType="begin"/>
+    </w:r>
+    <w:r>
+      <w:instrText xml:space="preserve"> SAVEDATE  \* MERGEFORMAT </w:instrText>
+    </w:r>
+    <w:r>
+      <w:fldChar w:fldCharType="separate"/>
+    </w:r>
+    <w:r>
+      <w:rPr>
+        <w:noProof/>
+        <w:sz w:val="16"/>
+      </w:rPr>
+      <w:t>18/10/10 10:03 PM</w:t>
+    </w:r>
+    <w:r>
+      <w:rPr>
+        <w:noProof/>
+        <w:sz w:val="16"/>
+      </w:rPr>
+      <w:fldChar w:fldCharType="end"/>
+    </w:r>
     <w:r>
       <w:rPr>
         <w:sz w:val="16"/>
       </w:rPr>
       <w:t xml:space="preserve"> · Filename: </w:t>
     </w:r>
-    <w:fldSimple w:instr=" FILENAME \* FirstCap \* MERGEFORMAT ">
-      <w:r>
-        <w:rPr>
-          <w:noProof/>
-          <w:sz w:val="16"/>
-        </w:rPr>
-        <w:t>AHNS-2010-GC-DD-001</w:t>
-      </w:r>
-    </w:fldSimple>
+    <w:r>
+      <w:fldChar w:fldCharType="begin"/>
+    </w:r>
+    <w:r>
+      <w:instrText xml:space="preserve"> FILENAME \* FirstCap \* MERGEFORMAT </w:instrText>
+    </w:r>
+    <w:r>
+      <w:fldChar w:fldCharType="separate"/>
+    </w:r>
+    <w:r>
+      <w:rPr>
+        <w:noProof/>
+        <w:sz w:val="16"/>
+      </w:rPr>
+      <w:t>AHNS-2010-GC-DD-001</w:t>
+    </w:r>
+    <w:r>
+      <w:rPr>
+        <w:noProof/>
+        <w:sz w:val="16"/>
+      </w:rPr>
+      <w:fldChar w:fldCharType="end"/>
+    </w:r>
     <w:r>
       <w:rPr>
         <w:sz w:val="16"/>
       </w:rPr>
       <w:t xml:space="preserve"> · FileSize; </w:t>
     </w:r>
-    <w:fldSimple w:instr=" FILESIZE  \* MERGEFORMAT ">
-      <w:r>
-        <w:rPr>
-          <w:noProof/>
-          <w:sz w:val="16"/>
-        </w:rPr>
-        <w:t>1378872</w:t>
-      </w:r>
-    </w:fldSimple>
+    <w:r>
+      <w:fldChar w:fldCharType="begin"/>
+    </w:r>
+    <w:r>
+      <w:instrText xml:space="preserve"> FILESIZE  \* MERGEFORMAT </w:instrText>
+    </w:r>
+    <w:r>
+      <w:fldChar w:fldCharType="separate"/>
+    </w:r>
+    <w:r>
+      <w:rPr>
+        <w:noProof/>
+        <w:sz w:val="16"/>
+      </w:rPr>
+      <w:t>1378872</w:t>
+    </w:r>
+    <w:r>
+      <w:rPr>
+        <w:noProof/>
+        <w:sz w:val="16"/>
+      </w:rPr>
+      <w:fldChar w:fldCharType="end"/>
+    </w:r>
     <w:r>
       <w:rPr>
         <w:sz w:val="16"/>
@@ -12263,8 +12805,8 @@
 </file>
 
 <file path=word/footnotes.xml><?xml version="1.0" encoding="utf-8"?>
-<w:footnotes xmlns:ve="http://schemas.openxmlformats.org/markup-compatibility/2006" xmlns:o="urn:schemas-microsoft-com:office:office" xmlns:r="http://schemas.openxmlformats.org/officeDocument/2006/relationships" xmlns:m="http://schemas.openxmlformats.org/officeDocument/2006/math" xmlns:v="urn:schemas-microsoft-com:vml" xmlns:wp="http://schemas.openxmlformats.org/drawingml/2006/wordprocessingDrawing" xmlns:w10="urn:schemas-microsoft-com:office:word" xmlns:w="http://schemas.openxmlformats.org/wordprocessingml/2006/main" xmlns:wne="http://schemas.microsoft.com/office/word/2006/wordml">
-  <w:footnote w:type="separator" w:id="0">
+<w:footnotes xmlns:wpc="http://schemas.microsoft.com/office/word/2010/wordprocessingCanvas" xmlns:mo="http://schemas.microsoft.com/office/mac/office/2008/main" xmlns:mc="http://schemas.openxmlformats.org/markup-compatibility/2006" xmlns:mv="urn:schemas-microsoft-com:mac:vml" xmlns:o="urn:schemas-microsoft-com:office:office" xmlns:r="http://schemas.openxmlformats.org/officeDocument/2006/relationships" xmlns:m="http://schemas.openxmlformats.org/officeDocument/2006/math" xmlns:v="urn:schemas-microsoft-com:vml" xmlns:wp14="http://schemas.microsoft.com/office/word/2010/wordprocessingDrawing" xmlns:wp="http://schemas.openxmlformats.org/drawingml/2006/wordprocessingDrawing" xmlns:w10="urn:schemas-microsoft-com:office:word" xmlns:w="http://schemas.openxmlformats.org/wordprocessingml/2006/main" xmlns:w14="http://schemas.microsoft.com/office/word/2010/wordml" xmlns:wpg="http://schemas.microsoft.com/office/word/2010/wordprocessingGroup" xmlns:wpi="http://schemas.microsoft.com/office/word/2010/wordprocessingInk" xmlns:wne="http://schemas.microsoft.com/office/word/2006/wordml" xmlns:wps="http://schemas.microsoft.com/office/word/2010/wordprocessingShape" mc:Ignorable="w14 wp14">
+  <w:footnote w:type="separator" w:id="-1">
     <w:p>
       <w:pPr>
         <w:spacing w:before="0"/>
@@ -12274,7 +12816,7 @@
       </w:r>
     </w:p>
   </w:footnote>
-  <w:footnote w:type="continuationSeparator" w:id="1">
+  <w:footnote w:type="continuationSeparator" w:id="0">
     <w:p>
       <w:pPr>
         <w:spacing w:before="0"/>
@@ -12288,7 +12830,7 @@
 </file>
 
 <file path=word/header1.xml><?xml version="1.0" encoding="utf-8"?>
-<w:hdr xmlns:ve="http://schemas.openxmlformats.org/markup-compatibility/2006" xmlns:o="urn:schemas-microsoft-com:office:office" xmlns:r="http://schemas.openxmlformats.org/officeDocument/2006/relationships" xmlns:m="http://schemas.openxmlformats.org/officeDocument/2006/math" xmlns:v="urn:schemas-microsoft-com:vml" xmlns:wp="http://schemas.openxmlformats.org/drawingml/2006/wordprocessingDrawing" xmlns:w10="urn:schemas-microsoft-com:office:word" xmlns:w="http://schemas.openxmlformats.org/wordprocessingml/2006/main" xmlns:wne="http://schemas.microsoft.com/office/word/2006/wordml">
+<w:hdr xmlns:wpc="http://schemas.microsoft.com/office/word/2010/wordprocessingCanvas" xmlns:mo="http://schemas.microsoft.com/office/mac/office/2008/main" xmlns:mc="http://schemas.openxmlformats.org/markup-compatibility/2006" xmlns:mv="urn:schemas-microsoft-com:mac:vml" xmlns:o="urn:schemas-microsoft-com:office:office" xmlns:r="http://schemas.openxmlformats.org/officeDocument/2006/relationships" xmlns:m="http://schemas.openxmlformats.org/officeDocument/2006/math" xmlns:v="urn:schemas-microsoft-com:vml" xmlns:wp14="http://schemas.microsoft.com/office/word/2010/wordprocessingDrawing" xmlns:wp="http://schemas.openxmlformats.org/drawingml/2006/wordprocessingDrawing" xmlns:w10="urn:schemas-microsoft-com:office:word" xmlns:w="http://schemas.openxmlformats.org/wordprocessingml/2006/main" xmlns:w14="http://schemas.microsoft.com/office/word/2010/wordml" xmlns:wpg="http://schemas.microsoft.com/office/word/2010/wordprocessingGroup" xmlns:wpi="http://schemas.microsoft.com/office/word/2010/wordprocessingInk" xmlns:wne="http://schemas.microsoft.com/office/word/2006/wordml" xmlns:wps="http://schemas.microsoft.com/office/word/2010/wordprocessingShape" mc:Ignorable="w14 wp14">
   <w:tbl>
     <w:tblPr>
       <w:tblW w:w="0" w:type="auto"/>
@@ -12298,7 +12840,7 @@
         <w:left w:w="30" w:type="dxa"/>
         <w:right w:w="30" w:type="dxa"/>
       </w:tblCellMar>
-      <w:tblLook w:val="0000"/>
+      <w:tblLook w:val="0000" w:firstRow="0" w:lastRow="0" w:firstColumn="0" w:lastColumn="0" w:noHBand="0" w:noVBand="0"/>
     </w:tblPr>
     <w:tblGrid>
       <w:gridCol w:w="3579"/>
@@ -12336,10 +12878,10 @@
               <w:noProof/>
               <w:snapToGrid/>
               <w:sz w:val="20"/>
-              <w:lang w:eastAsia="en-AU"/>
+              <w:lang w:val="en-US"/>
             </w:rPr>
             <w:drawing>
-              <wp:inline distT="0" distB="0" distL="0" distR="0">
+              <wp:inline distT="0" distB="0" distL="0" distR="0" wp14:anchorId="0C394128" wp14:editId="0B854485">
                 <wp:extent cx="1781175" cy="552450"/>
                 <wp:effectExtent l="19050" t="0" r="9525" b="0"/>
                 <wp:docPr id="1" name="Picture 1" descr="C:\WINDOWS\Desktop\main_logo.gif"/>
@@ -12404,16 +12946,31 @@
               <w:sz w:val="32"/>
             </w:rPr>
           </w:pPr>
-          <w:fldSimple w:instr=" SUBJECT  \* MERGEFORMAT ">
-            <w:r>
-              <w:rPr>
-                <w:bCs/>
-                <w:spacing w:val="80"/>
-                <w:sz w:val="32"/>
-              </w:rPr>
-              <w:t>QUT Avionics</w:t>
-            </w:r>
-          </w:fldSimple>
+          <w:r>
+            <w:fldChar w:fldCharType="begin"/>
+          </w:r>
+          <w:r>
+            <w:instrText xml:space="preserve"> SUBJECT  \* MERGEFORMAT </w:instrText>
+          </w:r>
+          <w:r>
+            <w:fldChar w:fldCharType="separate"/>
+          </w:r>
+          <w:r>
+            <w:rPr>
+              <w:bCs/>
+              <w:spacing w:val="80"/>
+              <w:sz w:val="32"/>
+            </w:rPr>
+            <w:t>QUT Avionics</w:t>
+          </w:r>
+          <w:r>
+            <w:rPr>
+              <w:bCs/>
+              <w:spacing w:val="80"/>
+              <w:sz w:val="32"/>
+            </w:rPr>
+            <w:fldChar w:fldCharType="end"/>
+          </w:r>
         </w:p>
         <w:p>
           <w:pPr>
@@ -12424,14 +12981,27 @@
               <w:sz w:val="72"/>
             </w:rPr>
           </w:pPr>
-          <w:fldSimple w:instr=" DOCPROPERTY &quot;Category&quot;  \* MERGEFORMAT ">
-            <w:r>
-              <w:rPr>
-                <w:rFonts w:ascii="Times" w:hAnsi="Times"/>
-              </w:rPr>
-              <w:t>QUAV Project</w:t>
-            </w:r>
-          </w:fldSimple>
+          <w:r>
+            <w:fldChar w:fldCharType="begin"/>
+          </w:r>
+          <w:r>
+            <w:instrText xml:space="preserve"> DOCPROPERTY "Category"  \* MERGEFORMAT </w:instrText>
+          </w:r>
+          <w:r>
+            <w:fldChar w:fldCharType="separate"/>
+          </w:r>
+          <w:r>
+            <w:rPr>
+              <w:rFonts w:ascii="Times" w:hAnsi="Times"/>
+            </w:rPr>
+            <w:t>QUAV Project</w:t>
+          </w:r>
+          <w:r>
+            <w:rPr>
+              <w:rFonts w:ascii="Times" w:hAnsi="Times"/>
+            </w:rPr>
+            <w:fldChar w:fldCharType="end"/>
+          </w:r>
         </w:p>
       </w:tc>
       <w:tc>
@@ -12466,14 +13036,27 @@
             </w:rPr>
             <w:tab/>
           </w:r>
-          <w:fldSimple w:instr=" DOCPROPERTY &quot;Document number&quot;  \* MERGEFORMAT ">
-            <w:r>
-              <w:rPr>
-                <w:sz w:val="20"/>
-              </w:rPr>
-              <w:t>AHNS-2010-GC-DD-001</w:t>
-            </w:r>
-          </w:fldSimple>
+          <w:r>
+            <w:fldChar w:fldCharType="begin"/>
+          </w:r>
+          <w:r>
+            <w:instrText xml:space="preserve"> DOCPROPERTY "Document number"  \* MERGEFORMAT </w:instrText>
+          </w:r>
+          <w:r>
+            <w:fldChar w:fldCharType="separate"/>
+          </w:r>
+          <w:r>
+            <w:rPr>
+              <w:sz w:val="20"/>
+            </w:rPr>
+            <w:t>AHNS-2010-GC-DD-001</w:t>
+          </w:r>
+          <w:r>
+            <w:rPr>
+              <w:sz w:val="20"/>
+            </w:rPr>
+            <w:fldChar w:fldCharType="end"/>
+          </w:r>
         </w:p>
         <w:p>
           <w:pPr>
@@ -12498,14 +13081,27 @@
             </w:rPr>
             <w:tab/>
           </w:r>
-          <w:fldSimple w:instr=" DOCPROPERTY &quot;Issue&quot;  \* MERGEFORMAT ">
-            <w:r>
-              <w:rPr>
-                <w:sz w:val="20"/>
-              </w:rPr>
-              <w:t>1.0</w:t>
-            </w:r>
-          </w:fldSimple>
+          <w:r>
+            <w:fldChar w:fldCharType="begin"/>
+          </w:r>
+          <w:r>
+            <w:instrText xml:space="preserve"> DOCPROPERTY "Issue"  \* MERGEFORMAT </w:instrText>
+          </w:r>
+          <w:r>
+            <w:fldChar w:fldCharType="separate"/>
+          </w:r>
+          <w:r>
+            <w:rPr>
+              <w:sz w:val="20"/>
+            </w:rPr>
+            <w:t>1.0</w:t>
+          </w:r>
+          <w:r>
+            <w:rPr>
+              <w:sz w:val="20"/>
+            </w:rPr>
+            <w:fldChar w:fldCharType="end"/>
+          </w:r>
         </w:p>
         <w:p>
           <w:pPr>
@@ -12553,7 +13149,7 @@
               <w:noProof/>
               <w:sz w:val="20"/>
             </w:rPr>
-            <w:t>4</w:t>
+            <w:t>8</w:t>
           </w:r>
           <w:r>
             <w:rPr>
@@ -12580,15 +13176,29 @@
             </w:rPr>
             <w:tab/>
           </w:r>
-          <w:fldSimple w:instr=" NUMPAGES  \* MERGEFORMAT ">
-            <w:r>
-              <w:rPr>
-                <w:noProof/>
-                <w:sz w:val="20"/>
-              </w:rPr>
-              <w:t>26</w:t>
-            </w:r>
-          </w:fldSimple>
+          <w:r>
+            <w:fldChar w:fldCharType="begin"/>
+          </w:r>
+          <w:r>
+            <w:instrText xml:space="preserve"> NUMPAGES  \* MERGEFORMAT </w:instrText>
+          </w:r>
+          <w:r>
+            <w:fldChar w:fldCharType="separate"/>
+          </w:r>
+          <w:r>
+            <w:rPr>
+              <w:noProof/>
+              <w:sz w:val="20"/>
+            </w:rPr>
+            <w:t>10</w:t>
+          </w:r>
+          <w:r>
+            <w:rPr>
+              <w:noProof/>
+              <w:sz w:val="20"/>
+            </w:rPr>
+            <w:fldChar w:fldCharType="end"/>
+          </w:r>
         </w:p>
         <w:p>
           <w:pPr>
@@ -12613,14 +13223,27 @@
             </w:rPr>
             <w:tab/>
           </w:r>
-          <w:fldSimple w:instr=" DOCPROPERTY &quot;Date completed&quot;  \* MERGEFORMAT ">
-            <w:r>
-              <w:rPr>
-                <w:sz w:val="20"/>
-              </w:rPr>
-              <w:t>16 Oct 2010</w:t>
-            </w:r>
-          </w:fldSimple>
+          <w:r>
+            <w:fldChar w:fldCharType="begin"/>
+          </w:r>
+          <w:r>
+            <w:instrText xml:space="preserve"> DOCPROPERTY "Date completed"  \* MERGEFORMAT </w:instrText>
+          </w:r>
+          <w:r>
+            <w:fldChar w:fldCharType="separate"/>
+          </w:r>
+          <w:r>
+            <w:rPr>
+              <w:sz w:val="20"/>
+            </w:rPr>
+            <w:t>16 Oct 2010</w:t>
+          </w:r>
+          <w:r>
+            <w:rPr>
+              <w:sz w:val="20"/>
+            </w:rPr>
+            <w:fldChar w:fldCharType="end"/>
+          </w:r>
         </w:p>
       </w:tc>
     </w:tr>
@@ -12637,7 +13260,7 @@
 </file>
 
 <file path=word/numbering.xml><?xml version="1.0" encoding="utf-8"?>
-<w:numbering xmlns:ve="http://schemas.openxmlformats.org/markup-compatibility/2006" xmlns:o="urn:schemas-microsoft-com:office:office" xmlns:r="http://schemas.openxmlformats.org/officeDocument/2006/relationships" xmlns:m="http://schemas.openxmlformats.org/officeDocument/2006/math" xmlns:v="urn:schemas-microsoft-com:vml" xmlns:wp="http://schemas.openxmlformats.org/drawingml/2006/wordprocessingDrawing" xmlns:w10="urn:schemas-microsoft-com:office:word" xmlns:w="http://schemas.openxmlformats.org/wordprocessingml/2006/main" xmlns:wne="http://schemas.microsoft.com/office/word/2006/wordml">
+<w:numbering xmlns:wpc="http://schemas.microsoft.com/office/word/2010/wordprocessingCanvas" xmlns:mo="http://schemas.microsoft.com/office/mac/office/2008/main" xmlns:mc="http://schemas.openxmlformats.org/markup-compatibility/2006" xmlns:mv="urn:schemas-microsoft-com:mac:vml" xmlns:o="urn:schemas-microsoft-com:office:office" xmlns:r="http://schemas.openxmlformats.org/officeDocument/2006/relationships" xmlns:m="http://schemas.openxmlformats.org/officeDocument/2006/math" xmlns:v="urn:schemas-microsoft-com:vml" xmlns:wp14="http://schemas.microsoft.com/office/word/2010/wordprocessingDrawing" xmlns:wp="http://schemas.openxmlformats.org/drawingml/2006/wordprocessingDrawing" xmlns:w10="urn:schemas-microsoft-com:office:word" xmlns:w="http://schemas.openxmlformats.org/wordprocessingml/2006/main" xmlns:w14="http://schemas.microsoft.com/office/word/2010/wordml" xmlns:wpg="http://schemas.microsoft.com/office/word/2010/wordprocessingGroup" xmlns:wpi="http://schemas.microsoft.com/office/word/2010/wordprocessingInk" xmlns:wne="http://schemas.microsoft.com/office/word/2006/wordml" xmlns:wps="http://schemas.microsoft.com/office/word/2010/wordprocessingShape" mc:Ignorable="w14 wp14">
   <w:abstractNum w:abstractNumId="0">
     <w:nsid w:val="390248F2"/>
     <w:multiLevelType w:val="multilevel"/>
@@ -12887,7 +13510,7 @@
 </file>
 
 <file path=word/styles.xml><?xml version="1.0" encoding="utf-8"?>
-<w:styles xmlns:r="http://schemas.openxmlformats.org/officeDocument/2006/relationships" xmlns:w="http://schemas.openxmlformats.org/wordprocessingml/2006/main">
+<w:styles xmlns:mc="http://schemas.openxmlformats.org/markup-compatibility/2006" xmlns:r="http://schemas.openxmlformats.org/officeDocument/2006/relationships" xmlns:w="http://schemas.openxmlformats.org/wordprocessingml/2006/main" xmlns:w14="http://schemas.microsoft.com/office/word/2010/wordml" mc:Ignorable="w14">
   <w:docDefaults>
     <w:rPrDefault>
       <w:rPr>
@@ -12897,7 +13520,7 @@
     </w:rPrDefault>
     <w:pPrDefault/>
   </w:docDefaults>
-  <w:latentStyles w:defLockedState="0" w:defUIPriority="99" w:defSemiHidden="1" w:defUnhideWhenUsed="1" w:defQFormat="0" w:count="267">
+  <w:latentStyles w:defLockedState="0" w:defUIPriority="99" w:defSemiHidden="1" w:defUnhideWhenUsed="1" w:defQFormat="0" w:count="276">
     <w:lsdException w:name="Normal" w:semiHidden="0" w:uiPriority="0" w:unhideWhenUsed="0" w:qFormat="1"/>
     <w:lsdException w:name="heading 1" w:semiHidden="0" w:uiPriority="0" w:unhideWhenUsed="0" w:qFormat="1"/>
     <w:lsdException w:name="heading 2" w:semiHidden="0" w:uiPriority="0" w:unhideWhenUsed="0" w:qFormat="1"/>
@@ -13244,7 +13867,6 @@
     <w:uiPriority w:val="99"/>
     <w:semiHidden/>
     <w:unhideWhenUsed/>
-    <w:qFormat/>
     <w:tblPr>
       <w:tblInd w:w="0" w:type="dxa"/>
       <w:tblCellMar>
@@ -13806,6 +14428,192 @@
 </w:styles>
 </file>
 
+<file path=word/stylesWithEffects.xml><?xml version="1.0" encoding="utf-8"?>
+<w:styles xmlns:wpc="http://schemas.microsoft.com/office/word/2010/wordprocessingCanvas" xmlns:mo="http://schemas.microsoft.com/office/mac/office/2008/main" xmlns:mc="http://schemas.openxmlformats.org/markup-compatibility/2006" xmlns:mv="urn:schemas-microsoft-com:mac:vml" xmlns:o="urn:schemas-microsoft-com:office:office" xmlns:r="http://schemas.openxmlformats.org/officeDocument/2006/relationships" xmlns:m="http://schemas.openxmlformats.org/officeDocument/2006/math" xmlns:v="urn:schemas-microsoft-com:vml" xmlns:wp14="http://schemas.microsoft.com/office/word/2010/wordprocessingDrawing" xmlns:wp="http://schemas.openxmlformats.org/drawingml/2006/wordprocessingDrawing" xmlns:w10="urn:schemas-microsoft-com:office:word" xmlns:w="http://schemas.openxmlformats.org/wordprocessingml/2006/main" xmlns:w14="http://schemas.microsoft.com/office/word/2010/wordml" xmlns:wpg="http://schemas.microsoft.com/office/word/2010/wordprocessingGroup" xmlns:wpi="http://schemas.microsoft.com/office/word/2010/wordprocessingInk" xmlns:wne="http://schemas.microsoft.com/office/word/2006/wordml" xmlns:wps="http://schemas.microsoft.com/office/word/2010/wordprocessingShape" mc:Ignorable="w14 wp14">
+  <w:docDefaults>
+    <w:rPrDefault>
+      <w:rPr>
+        <w:rFonts w:asciiTheme="minorHAnsi" w:eastAsiaTheme="minorEastAsia" w:hAnsiTheme="minorHAnsi" w:cstheme="minorBidi"/>
+        <w:sz w:val="24"/>
+        <w:szCs w:val="24"/>
+        <w:lang w:val="en-US" w:eastAsia="ja-JP" w:bidi="ar-SA"/>
+      </w:rPr>
+    </w:rPrDefault>
+    <w:pPrDefault/>
+  </w:docDefaults>
+  <w:latentStyles w:defLockedState="0" w:defUIPriority="99" w:defSemiHidden="1" w:defUnhideWhenUsed="1" w:defQFormat="0" w:count="276">
+    <w:lsdException w:name="Normal" w:semiHidden="0" w:uiPriority="0" w:unhideWhenUsed="0" w:qFormat="1"/>
+    <w:lsdException w:name="heading 1" w:semiHidden="0" w:uiPriority="9" w:unhideWhenUsed="0" w:qFormat="1"/>
+    <w:lsdException w:name="heading 2" w:uiPriority="9" w:qFormat="1"/>
+    <w:lsdException w:name="heading 3" w:uiPriority="9" w:qFormat="1"/>
+    <w:lsdException w:name="heading 4" w:uiPriority="9" w:qFormat="1"/>
+    <w:lsdException w:name="heading 5" w:uiPriority="9" w:qFormat="1"/>
+    <w:lsdException w:name="heading 6" w:uiPriority="9" w:qFormat="1"/>
+    <w:lsdException w:name="heading 7" w:uiPriority="9" w:qFormat="1"/>
+    <w:lsdException w:name="heading 8" w:uiPriority="9" w:qFormat="1"/>
+    <w:lsdException w:name="heading 9" w:uiPriority="9" w:qFormat="1"/>
+    <w:lsdException w:name="toc 1" w:uiPriority="39"/>
+    <w:lsdException w:name="toc 2" w:uiPriority="39"/>
+    <w:lsdException w:name="toc 3" w:uiPriority="39"/>
+    <w:lsdException w:name="toc 4" w:uiPriority="39"/>
+    <w:lsdException w:name="toc 5" w:uiPriority="39"/>
+    <w:lsdException w:name="toc 6" w:uiPriority="39"/>
+    <w:lsdException w:name="toc 7" w:uiPriority="39"/>
+    <w:lsdException w:name="toc 8" w:uiPriority="39"/>
+    <w:lsdException w:name="toc 9" w:uiPriority="39"/>
+    <w:lsdException w:name="caption" w:uiPriority="35" w:qFormat="1"/>
+    <w:lsdException w:name="Title" w:semiHidden="0" w:uiPriority="10" w:unhideWhenUsed="0" w:qFormat="1"/>
+    <w:lsdException w:name="Default Paragraph Font" w:uiPriority="1"/>
+    <w:lsdException w:name="Subtitle" w:semiHidden="0" w:uiPriority="11" w:unhideWhenUsed="0" w:qFormat="1"/>
+    <w:lsdException w:name="Strong" w:semiHidden="0" w:uiPriority="22" w:unhideWhenUsed="0" w:qFormat="1"/>
+    <w:lsdException w:name="Emphasis" w:semiHidden="0" w:uiPriority="20" w:unhideWhenUsed="0" w:qFormat="1"/>
+    <w:lsdException w:name="Table Grid" w:semiHidden="0" w:uiPriority="59" w:unhideWhenUsed="0"/>
+    <w:lsdException w:name="Placeholder Text" w:unhideWhenUsed="0"/>
+    <w:lsdException w:name="No Spacing" w:semiHidden="0" w:uiPriority="1" w:unhideWhenUsed="0" w:qFormat="1"/>
+    <w:lsdException w:name="Light Shading" w:semiHidden="0" w:uiPriority="60" w:unhideWhenUsed="0"/>
+    <w:lsdException w:name="Light List" w:semiHidden="0" w:uiPriority="61" w:unhideWhenUsed="0"/>
+    <w:lsdException w:name="Light Grid" w:semiHidden="0" w:uiPriority="62" w:unhideWhenUsed="0"/>
+    <w:lsdException w:name="Medium Shading 1" w:semiHidden="0" w:uiPriority="63" w:unhideWhenUsed="0"/>
+    <w:lsdException w:name="Medium Shading 2" w:semiHidden="0" w:uiPriority="64" w:unhideWhenUsed="0"/>
+    <w:lsdException w:name="Medium List 1" w:semiHidden="0" w:uiPriority="65" w:unhideWhenUsed="0"/>
+    <w:lsdException w:name="Medium List 2" w:semiHidden="0" w:uiPriority="66" w:unhideWhenUsed="0"/>
+    <w:lsdException w:name="Medium Grid 1" w:semiHidden="0" w:uiPriority="67" w:unhideWhenUsed="0"/>
+    <w:lsdException w:name="Medium Grid 2" w:semiHidden="0" w:uiPriority="68" w:unhideWhenUsed="0"/>
+    <w:lsdException w:name="Medium Grid 3" w:semiHidden="0" w:uiPriority="69" w:unhideWhenUsed="0"/>
+    <w:lsdException w:name="Dark List" w:semiHidden="0" w:uiPriority="70" w:unhideWhenUsed="0"/>
+    <w:lsdException w:name="Colorful Shading" w:semiHidden="0" w:uiPriority="71" w:unhideWhenUsed="0"/>
+    <w:lsdException w:name="Colorful List" w:semiHidden="0" w:uiPriority="72" w:unhideWhenUsed="0"/>
+    <w:lsdException w:name="Colorful Grid" w:semiHidden="0" w:uiPriority="73" w:unhideWhenUsed="0"/>
+    <w:lsdException w:name="Light Shading Accent 1" w:semiHidden="0" w:uiPriority="60" w:unhideWhenUsed="0"/>
+    <w:lsdException w:name="Light List Accent 1" w:semiHidden="0" w:uiPriority="61" w:unhideWhenUsed="0"/>
+    <w:lsdException w:name="Light Grid Accent 1" w:semiHidden="0" w:uiPriority="62" w:unhideWhenUsed="0"/>
+    <w:lsdException w:name="Medium Shading 1 Accent 1" w:semiHidden="0" w:uiPriority="63" w:unhideWhenUsed="0"/>
+    <w:lsdException w:name="Medium Shading 2 Accent 1" w:semiHidden="0" w:uiPriority="64" w:unhideWhenUsed="0"/>
+    <w:lsdException w:name="Medium List 1 Accent 1" w:semiHidden="0" w:uiPriority="65" w:unhideWhenUsed="0"/>
+    <w:lsdException w:name="Revision" w:unhideWhenUsed="0"/>
+    <w:lsdException w:name="List Paragraph" w:semiHidden="0" w:uiPriority="34" w:unhideWhenUsed="0" w:qFormat="1"/>
+    <w:lsdException w:name="Quote" w:semiHidden="0" w:uiPriority="29" w:unhideWhenUsed="0" w:qFormat="1"/>
+    <w:lsdException w:name="Intense Quote" w:semiHidden="0" w:uiPriority="30" w:unhideWhenUsed="0" w:qFormat="1"/>
+    <w:lsdException w:name="Medium List 2 Accent 1" w:semiHidden="0" w:uiPriority="66" w:unhideWhenUsed="0"/>
+    <w:lsdException w:name="Medium Grid 1 Accent 1" w:semiHidden="0" w:uiPriority="67" w:unhideWhenUsed="0"/>
+    <w:lsdException w:name="Medium Grid 2 Accent 1" w:semiHidden="0" w:uiPriority="68" w:unhideWhenUsed="0"/>
+    <w:lsdException w:name="Medium Grid 3 Accent 1" w:semiHidden="0" w:uiPriority="69" w:unhideWhenUsed="0"/>
+    <w:lsdException w:name="Dark List Accent 1" w:semiHidden="0" w:uiPriority="70" w:unhideWhenUsed="0"/>
+    <w:lsdException w:name="Colorful Shading Accent 1" w:semiHidden="0" w:uiPriority="71" w:unhideWhenUsed="0"/>
+    <w:lsdException w:name="Colorful List Accent 1" w:semiHidden="0" w:uiPriority="72" w:unhideWhenUsed="0"/>
+    <w:lsdException w:name="Colorful Grid Accent 1" w:semiHidden="0" w:uiPriority="73" w:unhideWhenUsed="0"/>
+    <w:lsdException w:name="Light Shading Accent 2" w:semiHidden="0" w:uiPriority="60" w:unhideWhenUsed="0"/>
+    <w:lsdException w:name="Light List Accent 2" w:semiHidden="0" w:uiPriority="61" w:unhideWhenUsed="0"/>
+    <w:lsdException w:name="Light Grid Accent 2" w:semiHidden="0" w:uiPriority="62" w:unhideWhenUsed="0"/>
+    <w:lsdException w:name="Medium Shading 1 Accent 2" w:semiHidden="0" w:uiPriority="63" w:unhideWhenUsed="0"/>
+    <w:lsdException w:name="Medium Shading 2 Accent 2" w:semiHidden="0" w:uiPriority="64" w:unhideWhenUsed="0"/>
+    <w:lsdException w:name="Medium List 1 Accent 2" w:semiHidden="0" w:uiPriority="65" w:unhideWhenUsed="0"/>
+    <w:lsdException w:name="Medium List 2 Accent 2" w:semiHidden="0" w:uiPriority="66" w:unhideWhenUsed="0"/>
+    <w:lsdException w:name="Medium Grid 1 Accent 2" w:semiHidden="0" w:uiPriority="67" w:unhideWhenUsed="0"/>
+    <w:lsdException w:name="Medium Grid 2 Accent 2" w:semiHidden="0" w:uiPriority="68" w:unhideWhenUsed="0"/>
+    <w:lsdException w:name="Medium Grid 3 Accent 2" w:semiHidden="0" w:uiPriority="69" w:unhideWhenUsed="0"/>
+    <w:lsdException w:name="Dark List Accent 2" w:semiHidden="0" w:uiPriority="70" w:unhideWhenUsed="0"/>
+    <w:lsdException w:name="Colorful Shading Accent 2" w:semiHidden="0" w:uiPriority="71" w:unhideWhenUsed="0"/>
+    <w:lsdException w:name="Colorful List Accent 2" w:semiHidden="0" w:uiPriority="72" w:unhideWhenUsed="0"/>
+    <w:lsdException w:name="Colorful Grid Accent 2" w:semiHidden="0" w:uiPriority="73" w:unhideWhenUsed="0"/>
+    <w:lsdException w:name="Light Shading Accent 3" w:semiHidden="0" w:uiPriority="60" w:unhideWhenUsed="0"/>
+    <w:lsdException w:name="Light List Accent 3" w:semiHidden="0" w:uiPriority="61" w:unhideWhenUsed="0"/>
+    <w:lsdException w:name="Light Grid Accent 3" w:semiHidden="0" w:uiPriority="62" w:unhideWhenUsed="0"/>
+    <w:lsdException w:name="Medium Shading 1 Accent 3" w:semiHidden="0" w:uiPriority="63" w:unhideWhenUsed="0"/>
+    <w:lsdException w:name="Medium Shading 2 Accent 3" w:semiHidden="0" w:uiPriority="64" w:unhideWhenUsed="0"/>
+    <w:lsdException w:name="Medium List 1 Accent 3" w:semiHidden="0" w:uiPriority="65" w:unhideWhenUsed="0"/>
+    <w:lsdException w:name="Medium List 2 Accent 3" w:semiHidden="0" w:uiPriority="66" w:unhideWhenUsed="0"/>
+    <w:lsdException w:name="Medium Grid 1 Accent 3" w:semiHidden="0" w:uiPriority="67" w:unhideWhenUsed="0"/>
+    <w:lsdException w:name="Medium Grid 2 Accent 3" w:semiHidden="0" w:uiPriority="68" w:unhideWhenUsed="0"/>
+    <w:lsdException w:name="Medium Grid 3 Accent 3" w:semiHidden="0" w:uiPriority="69" w:unhideWhenUsed="0"/>
+    <w:lsdException w:name="Dark List Accent 3" w:semiHidden="0" w:uiPriority="70" w:unhideWhenUsed="0"/>
+    <w:lsdException w:name="Colorful Shading Accent 3" w:semiHidden="0" w:uiPriority="71" w:unhideWhenUsed="0"/>
+    <w:lsdException w:name="Colorful List Accent 3" w:semiHidden="0" w:uiPriority="72" w:unhideWhenUsed="0"/>
+    <w:lsdException w:name="Colorful Grid Accent 3" w:semiHidden="0" w:uiPriority="73" w:unhideWhenUsed="0"/>
+    <w:lsdException w:name="Light Shading Accent 4" w:semiHidden="0" w:uiPriority="60" w:unhideWhenUsed="0"/>
+    <w:lsdException w:name="Light List Accent 4" w:semiHidden="0" w:uiPriority="61" w:unhideWhenUsed="0"/>
+    <w:lsdException w:name="Light Grid Accent 4" w:semiHidden="0" w:uiPriority="62" w:unhideWhenUsed="0"/>
+    <w:lsdException w:name="Medium Shading 1 Accent 4" w:semiHidden="0" w:uiPriority="63" w:unhideWhenUsed="0"/>
+    <w:lsdException w:name="Medium Shading 2 Accent 4" w:semiHidden="0" w:uiPriority="64" w:unhideWhenUsed="0"/>
+    <w:lsdException w:name="Medium List 1 Accent 4" w:semiHidden="0" w:uiPriority="65" w:unhideWhenUsed="0"/>
+    <w:lsdException w:name="Medium List 2 Accent 4" w:semiHidden="0" w:uiPriority="66" w:unhideWhenUsed="0"/>
+    <w:lsdException w:name="Medium Grid 1 Accent 4" w:semiHidden="0" w:uiPriority="67" w:unhideWhenUsed="0"/>
+    <w:lsdException w:name="Medium Grid 2 Accent 4" w:semiHidden="0" w:uiPriority="68" w:unhideWhenUsed="0"/>
+    <w:lsdException w:name="Medium Grid 3 Accent 4" w:semiHidden="0" w:uiPriority="69" w:unhideWhenUsed="0"/>
+    <w:lsdException w:name="Dark List Accent 4" w:semiHidden="0" w:uiPriority="70" w:unhideWhenUsed="0"/>
+    <w:lsdException w:name="Colorful Shading Accent 4" w:semiHidden="0" w:uiPriority="71" w:unhideWhenUsed="0"/>
+    <w:lsdException w:name="Colorful List Accent 4" w:semiHidden="0" w:uiPriority="72" w:unhideWhenUsed="0"/>
+    <w:lsdException w:name="Colorful Grid Accent 4" w:semiHidden="0" w:uiPriority="73" w:unhideWhenUsed="0"/>
+    <w:lsdException w:name="Light Shading Accent 5" w:semiHidden="0" w:uiPriority="60" w:unhideWhenUsed="0"/>
+    <w:lsdException w:name="Light List Accent 5" w:semiHidden="0" w:uiPriority="61" w:unhideWhenUsed="0"/>
+    <w:lsdException w:name="Light Grid Accent 5" w:semiHidden="0" w:uiPriority="62" w:unhideWhenUsed="0"/>
+    <w:lsdException w:name="Medium Shading 1 Accent 5" w:semiHidden="0" w:uiPriority="63" w:unhideWhenUsed="0"/>
+    <w:lsdException w:name="Medium Shading 2 Accent 5" w:semiHidden="0" w:uiPriority="64" w:unhideWhenUsed="0"/>
+    <w:lsdException w:name="Medium List 1 Accent 5" w:semiHidden="0" w:uiPriority="65" w:unhideWhenUsed="0"/>
+    <w:lsdException w:name="Medium List 2 Accent 5" w:semiHidden="0" w:uiPriority="66" w:unhideWhenUsed="0"/>
+    <w:lsdException w:name="Medium Grid 1 Accent 5" w:semiHidden="0" w:uiPriority="67" w:unhideWhenUsed="0"/>
+    <w:lsdException w:name="Medium Grid 2 Accent 5" w:semiHidden="0" w:uiPriority="68" w:unhideWhenUsed="0"/>
+    <w:lsdException w:name="Medium Grid 3 Accent 5" w:semiHidden="0" w:uiPriority="69" w:unhideWhenUsed="0"/>
+    <w:lsdException w:name="Dark List Accent 5" w:semiHidden="0" w:uiPriority="70" w:unhideWhenUsed="0"/>
+    <w:lsdException w:name="Colorful Shading Accent 5" w:semiHidden="0" w:uiPriority="71" w:unhideWhenUsed="0"/>
+    <w:lsdException w:name="Colorful List Accent 5" w:semiHidden="0" w:uiPriority="72" w:unhideWhenUsed="0"/>
+    <w:lsdException w:name="Colorful Grid Accent 5" w:semiHidden="0" w:uiPriority="73" w:unhideWhenUsed="0"/>
+    <w:lsdException w:name="Light Shading Accent 6" w:semiHidden="0" w:uiPriority="60" w:unhideWhenUsed="0"/>
+    <w:lsdException w:name="Light List Accent 6" w:semiHidden="0" w:uiPriority="61" w:unhideWhenUsed="0"/>
+    <w:lsdException w:name="Light Grid Accent 6" w:semiHidden="0" w:uiPriority="62" w:unhideWhenUsed="0"/>
+    <w:lsdException w:name="Medium Shading 1 Accent 6" w:semiHidden="0" w:uiPriority="63" w:unhideWhenUsed="0"/>
+    <w:lsdException w:name="Medium Shading 2 Accent 6" w:semiHidden="0" w:uiPriority="64" w:unhideWhenUsed="0"/>
+    <w:lsdException w:name="Medium List 1 Accent 6" w:semiHidden="0" w:uiPriority="65" w:unhideWhenUsed="0"/>
+    <w:lsdException w:name="Medium List 2 Accent 6" w:semiHidden="0" w:uiPriority="66" w:unhideWhenUsed="0"/>
+    <w:lsdException w:name="Medium Grid 1 Accent 6" w:semiHidden="0" w:uiPriority="67" w:unhideWhenUsed="0"/>
+    <w:lsdException w:name="Medium Grid 2 Accent 6" w:semiHidden="0" w:uiPriority="68" w:unhideWhenUsed="0"/>
+    <w:lsdException w:name="Medium Grid 3 Accent 6" w:semiHidden="0" w:uiPriority="69" w:unhideWhenUsed="0"/>
+    <w:lsdException w:name="Dark List Accent 6" w:semiHidden="0" w:uiPriority="70" w:unhideWhenUsed="0"/>
+    <w:lsdException w:name="Colorful Shading Accent 6" w:semiHidden="0" w:uiPriority="71" w:unhideWhenUsed="0"/>
+    <w:lsdException w:name="Colorful List Accent 6" w:semiHidden="0" w:uiPriority="72" w:unhideWhenUsed="0"/>
+    <w:lsdException w:name="Colorful Grid Accent 6" w:semiHidden="0" w:uiPriority="73" w:unhideWhenUsed="0"/>
+    <w:lsdException w:name="Subtle Emphasis" w:semiHidden="0" w:uiPriority="19" w:unhideWhenUsed="0" w:qFormat="1"/>
+    <w:lsdException w:name="Intense Emphasis" w:semiHidden="0" w:uiPriority="21" w:unhideWhenUsed="0" w:qFormat="1"/>
+    <w:lsdException w:name="Subtle Reference" w:semiHidden="0" w:uiPriority="31" w:unhideWhenUsed="0" w:qFormat="1"/>
+    <w:lsdException w:name="Intense Reference" w:semiHidden="0" w:uiPriority="32" w:unhideWhenUsed="0" w:qFormat="1"/>
+    <w:lsdException w:name="Book Title" w:semiHidden="0" w:uiPriority="33" w:unhideWhenUsed="0" w:qFormat="1"/>
+    <w:lsdException w:name="Bibliography" w:uiPriority="37"/>
+    <w:lsdException w:name="TOC Heading" w:uiPriority="39" w:qFormat="1"/>
+  </w:latentStyles>
+  <w:style w:type="paragraph" w:default="1" w:styleId="Normal">
+    <w:name w:val="Normal"/>
+    <w:qFormat/>
+  </w:style>
+  <w:style w:type="character" w:default="1" w:styleId="DefaultParagraphFont">
+    <w:name w:val="Default Paragraph Font"/>
+    <w:uiPriority w:val="1"/>
+    <w:semiHidden/>
+    <w:unhideWhenUsed/>
+  </w:style>
+  <w:style w:type="table" w:default="1" w:styleId="TableNormal">
+    <w:name w:val="Normal Table"/>
+    <w:uiPriority w:val="99"/>
+    <w:semiHidden/>
+    <w:unhideWhenUsed/>
+    <w:tblPr>
+      <w:tblInd w:w="0" w:type="dxa"/>
+      <w:tblCellMar>
+        <w:top w:w="0" w:type="dxa"/>
+        <w:left w:w="108" w:type="dxa"/>
+        <w:bottom w:w="0" w:type="dxa"/>
+        <w:right w:w="108" w:type="dxa"/>
+      </w:tblCellMar>
+    </w:tblPr>
+  </w:style>
+  <w:style w:type="numbering" w:default="1" w:styleId="NoList">
+    <w:name w:val="No List"/>
+    <w:uiPriority w:val="99"/>
+    <w:semiHidden/>
+    <w:unhideWhenUsed/>
+  </w:style>
+</w:styles>
+</file>
+
 <file path=word/theme/theme1.xml><?xml version="1.0" encoding="utf-8"?>
 <a:theme xmlns:a="http://schemas.openxmlformats.org/drawingml/2006/main" name="Office Theme">
   <a:themeElements>
@@ -14094,7 +14902,7 @@
 </file>
 
 <file path=customXml/itemProps1.xml><?xml version="1.0" encoding="utf-8"?>
-<ds:datastoreItem xmlns:ds="http://schemas.openxmlformats.org/officeDocument/2006/customXml" ds:itemID="{B417C6DE-DD25-445A-9413-288EDA8E8AE8}">
+<ds:datastoreItem xmlns:ds="http://schemas.openxmlformats.org/officeDocument/2006/customXml" ds:itemID="{DBF8152E-C0A4-F54C-893D-11F28666DA85}">
   <ds:schemaRefs>
     <ds:schemaRef ds:uri="http://schemas.openxmlformats.org/officeDocument/2006/bibliography"/>
   </ds:schemaRefs>

</xml_diff>